<commit_message>
Nguyen Le Tieu Long submit PT2 part2 SWD292
</commit_message>
<xml_diff>
--- a/Class_Diagram_Progress Test 2_Part2.docx
+++ b/Class_Diagram_Progress Test 2_Part2.docx
@@ -4,7 +4,7 @@
   <w:body>
     <w:p>
       <w:pPr>
-        <w:ind w:firstLine="0"/>
+        <w:ind w:left="3600"/>
         <w:rPr>
           <w:b/>
           <w:bCs/>
@@ -17,47 +17,6 @@
           <w:bCs/>
           <w:szCs w:val="26"/>
         </w:rPr>
-        <w:tab/>
-      </w:r>
-      <w:r>
-        <w:rPr>
-          <w:b/>
-          <w:bCs/>
-          <w:szCs w:val="26"/>
-        </w:rPr>
-        <w:tab/>
-      </w:r>
-      <w:r>
-        <w:rPr>
-          <w:b/>
-          <w:bCs/>
-          <w:szCs w:val="26"/>
-        </w:rPr>
-        <w:tab/>
-      </w:r>
-      <w:r>
-        <w:rPr>
-          <w:b/>
-          <w:bCs/>
-          <w:szCs w:val="26"/>
-        </w:rPr>
-        <w:tab/>
-      </w:r>
-      <w:r>
-        <w:rPr>
-          <w:b/>
-          <w:bCs/>
-          <w:szCs w:val="26"/>
-        </w:rPr>
-        <w:tab/>
-      </w:r>
-      <w:r>
-        <w:rPr>
-          <w:b/>
-          <w:bCs/>
-          <w:szCs w:val="26"/>
-        </w:rPr>
-        <w:tab/>
         <w:t>Đề bài</w:t>
       </w:r>
     </w:p>
@@ -1421,6 +1380,13 @@
     </w:p>
     <w:sdt>
       <w:sdtPr>
+        <w:rPr>
+          <w:rFonts w:ascii="Times New Roman" w:eastAsiaTheme="minorEastAsia" w:hAnsi="Times New Roman" w:cstheme="minorBidi"/>
+          <w:color w:val="auto"/>
+          <w:sz w:val="26"/>
+          <w:szCs w:val="20"/>
+          <w:lang w:eastAsia="zh-CN"/>
+        </w:rPr>
         <w:id w:val="1318304047"/>
         <w:docPartObj>
           <w:docPartGallery w:val="Table of Contents"/>
@@ -1429,14 +1395,9 @@
       </w:sdtPr>
       <w:sdtEndPr>
         <w:rPr>
-          <w:rFonts w:ascii="Times New Roman" w:eastAsiaTheme="minorEastAsia" w:hAnsi="Times New Roman" w:cstheme="minorBidi"/>
           <w:b/>
           <w:bCs/>
           <w:noProof/>
-          <w:color w:val="auto"/>
-          <w:sz w:val="26"/>
-          <w:szCs w:val="20"/>
-          <w:lang w:eastAsia="zh-CN"/>
         </w:rPr>
       </w:sdtEndPr>
       <w:sdtContent>
@@ -1470,7 +1431,7 @@
           <w:r>
             <w:fldChar w:fldCharType="separate"/>
           </w:r>
-          <w:hyperlink w:anchor="_Toc220595596" w:history="1">
+          <w:hyperlink w:anchor="_Toc220702360" w:history="1">
             <w:r>
               <w:rPr>
                 <w:rStyle w:val="Hyperlink"/>
@@ -1516,7 +1477,7 @@
                 <w:noProof/>
                 <w:webHidden/>
               </w:rPr>
-              <w:instrText xml:space="preserve"> PAGEREF _Toc220595596 \h </w:instrText>
+              <w:instrText xml:space="preserve"> PAGEREF _Toc220702360 \h </w:instrText>
             </w:r>
             <w:r>
               <w:rPr>
@@ -1560,7 +1521,7 @@
               <w14:ligatures w14:val="standardContextual"/>
             </w:rPr>
           </w:pPr>
-          <w:hyperlink w:anchor="_Toc220595597" w:history="1">
+          <w:hyperlink w:anchor="_Toc220702361" w:history="1">
             <w:r>
               <w:rPr>
                 <w:rStyle w:val="Hyperlink"/>
@@ -1606,7 +1567,7 @@
                 <w:noProof/>
                 <w:webHidden/>
               </w:rPr>
-              <w:instrText xml:space="preserve"> PAGEREF _Toc220595597 \h </w:instrText>
+              <w:instrText xml:space="preserve"> PAGEREF _Toc220702361 \h </w:instrText>
             </w:r>
             <w:r>
               <w:rPr>
@@ -1654,7 +1615,7 @@
               <w14:ligatures w14:val="standardContextual"/>
             </w:rPr>
           </w:pPr>
-          <w:hyperlink w:anchor="_Toc220595598" w:history="1">
+          <w:hyperlink w:anchor="_Toc220702362" w:history="1">
             <w:r>
               <w:rPr>
                 <w:rStyle w:val="Hyperlink"/>
@@ -1700,7 +1661,7 @@
                 <w:noProof/>
                 <w:webHidden/>
               </w:rPr>
-              <w:instrText xml:space="preserve"> PAGEREF _Toc220595598 \h </w:instrText>
+              <w:instrText xml:space="preserve"> PAGEREF _Toc220702362 \h </w:instrText>
             </w:r>
             <w:r>
               <w:rPr>
@@ -1748,7 +1709,7 @@
               <w14:ligatures w14:val="standardContextual"/>
             </w:rPr>
           </w:pPr>
-          <w:hyperlink w:anchor="_Toc220595599" w:history="1">
+          <w:hyperlink w:anchor="_Toc220702363" w:history="1">
             <w:r>
               <w:rPr>
                 <w:rStyle w:val="Hyperlink"/>
@@ -1794,7 +1755,7 @@
                 <w:noProof/>
                 <w:webHidden/>
               </w:rPr>
-              <w:instrText xml:space="preserve"> PAGEREF _Toc220595599 \h </w:instrText>
+              <w:instrText xml:space="preserve"> PAGEREF _Toc220702363 \h </w:instrText>
             </w:r>
             <w:r>
               <w:rPr>
@@ -1842,7 +1803,7 @@
               <w14:ligatures w14:val="standardContextual"/>
             </w:rPr>
           </w:pPr>
-          <w:hyperlink w:anchor="_Toc220595600" w:history="1">
+          <w:hyperlink w:anchor="_Toc220702364" w:history="1">
             <w:r>
               <w:rPr>
                 <w:rStyle w:val="Hyperlink"/>
@@ -1888,7 +1849,7 @@
                 <w:noProof/>
                 <w:webHidden/>
               </w:rPr>
-              <w:instrText xml:space="preserve"> PAGEREF _Toc220595600 \h </w:instrText>
+              <w:instrText xml:space="preserve"> PAGEREF _Toc220702364 \h </w:instrText>
             </w:r>
             <w:r>
               <w:rPr>
@@ -1936,7 +1897,7 @@
               <w14:ligatures w14:val="standardContextual"/>
             </w:rPr>
           </w:pPr>
-          <w:hyperlink w:anchor="_Toc220595601" w:history="1">
+          <w:hyperlink w:anchor="_Toc220702365" w:history="1">
             <w:r>
               <w:rPr>
                 <w:rStyle w:val="Hyperlink"/>
@@ -1982,7 +1943,7 @@
                 <w:noProof/>
                 <w:webHidden/>
               </w:rPr>
-              <w:instrText xml:space="preserve"> PAGEREF _Toc220595601 \h </w:instrText>
+              <w:instrText xml:space="preserve"> PAGEREF _Toc220702365 \h </w:instrText>
             </w:r>
             <w:r>
               <w:rPr>
@@ -2030,7 +1991,7 @@
               <w14:ligatures w14:val="standardContextual"/>
             </w:rPr>
           </w:pPr>
-          <w:hyperlink w:anchor="_Toc220595602" w:history="1">
+          <w:hyperlink w:anchor="_Toc220702366" w:history="1">
             <w:r>
               <w:rPr>
                 <w:rStyle w:val="Hyperlink"/>
@@ -2076,7 +2037,7 @@
                 <w:noProof/>
                 <w:webHidden/>
               </w:rPr>
-              <w:instrText xml:space="preserve"> PAGEREF _Toc220595602 \h </w:instrText>
+              <w:instrText xml:space="preserve"> PAGEREF _Toc220702366 \h </w:instrText>
             </w:r>
             <w:r>
               <w:rPr>
@@ -2124,7 +2085,7 @@
               <w14:ligatures w14:val="standardContextual"/>
             </w:rPr>
           </w:pPr>
-          <w:hyperlink w:anchor="_Toc220595603" w:history="1">
+          <w:hyperlink w:anchor="_Toc220702367" w:history="1">
             <w:r>
               <w:rPr>
                 <w:rStyle w:val="Hyperlink"/>
@@ -2170,7 +2131,7 @@
                 <w:noProof/>
                 <w:webHidden/>
               </w:rPr>
-              <w:instrText xml:space="preserve"> PAGEREF _Toc220595603 \h </w:instrText>
+              <w:instrText xml:space="preserve"> PAGEREF _Toc220702367 \h </w:instrText>
             </w:r>
             <w:r>
               <w:rPr>
@@ -2190,7 +2151,7 @@
                 <w:noProof/>
                 <w:webHidden/>
               </w:rPr>
-              <w:t>7</w:t>
+              <w:t>8</w:t>
             </w:r>
             <w:r>
               <w:rPr>
@@ -2218,7 +2179,7 @@
               <w14:ligatures w14:val="standardContextual"/>
             </w:rPr>
           </w:pPr>
-          <w:hyperlink w:anchor="_Toc220595604" w:history="1">
+          <w:hyperlink w:anchor="_Toc220702368" w:history="1">
             <w:r>
               <w:rPr>
                 <w:rStyle w:val="Hyperlink"/>
@@ -2264,7 +2225,7 @@
                 <w:noProof/>
                 <w:webHidden/>
               </w:rPr>
-              <w:instrText xml:space="preserve"> PAGEREF _Toc220595604 \h </w:instrText>
+              <w:instrText xml:space="preserve"> PAGEREF _Toc220702368 \h </w:instrText>
             </w:r>
             <w:r>
               <w:rPr>
@@ -2312,7 +2273,7 @@
               <w14:ligatures w14:val="standardContextual"/>
             </w:rPr>
           </w:pPr>
-          <w:hyperlink w:anchor="_Toc220595605" w:history="1">
+          <w:hyperlink w:anchor="_Toc220702369" w:history="1">
             <w:r>
               <w:rPr>
                 <w:rStyle w:val="Hyperlink"/>
@@ -2358,7 +2319,7 @@
                 <w:noProof/>
                 <w:webHidden/>
               </w:rPr>
-              <w:instrText xml:space="preserve"> PAGEREF _Toc220595605 \h </w:instrText>
+              <w:instrText xml:space="preserve"> PAGEREF _Toc220702369 \h </w:instrText>
             </w:r>
             <w:r>
               <w:rPr>
@@ -2406,7 +2367,7 @@
               <w14:ligatures w14:val="standardContextual"/>
             </w:rPr>
           </w:pPr>
-          <w:hyperlink w:anchor="_Toc220595606" w:history="1">
+          <w:hyperlink w:anchor="_Toc220702370" w:history="1">
             <w:r>
               <w:rPr>
                 <w:rStyle w:val="Hyperlink"/>
@@ -2452,7 +2413,7 @@
                 <w:noProof/>
                 <w:webHidden/>
               </w:rPr>
-              <w:instrText xml:space="preserve"> PAGEREF _Toc220595606 \h </w:instrText>
+              <w:instrText xml:space="preserve"> PAGEREF _Toc220702370 \h </w:instrText>
             </w:r>
             <w:r>
               <w:rPr>
@@ -2496,7 +2457,7 @@
               <w14:ligatures w14:val="standardContextual"/>
             </w:rPr>
           </w:pPr>
-          <w:hyperlink w:anchor="_Toc220595607" w:history="1">
+          <w:hyperlink w:anchor="_Toc220702371" w:history="1">
             <w:r>
               <w:rPr>
                 <w:rStyle w:val="Hyperlink"/>
@@ -2542,7 +2503,7 @@
                 <w:noProof/>
                 <w:webHidden/>
               </w:rPr>
-              <w:instrText xml:space="preserve"> PAGEREF _Toc220595607 \h </w:instrText>
+              <w:instrText xml:space="preserve"> PAGEREF _Toc220702371 \h </w:instrText>
             </w:r>
             <w:r>
               <w:rPr>
@@ -2586,7 +2547,7 @@
               <w14:ligatures w14:val="standardContextual"/>
             </w:rPr>
           </w:pPr>
-          <w:hyperlink w:anchor="_Toc220595608" w:history="1">
+          <w:hyperlink w:anchor="_Toc220702372" w:history="1">
             <w:r>
               <w:rPr>
                 <w:rStyle w:val="Hyperlink"/>
@@ -2632,7 +2593,7 @@
                 <w:noProof/>
                 <w:webHidden/>
               </w:rPr>
-              <w:instrText xml:space="preserve"> PAGEREF _Toc220595608 \h </w:instrText>
+              <w:instrText xml:space="preserve"> PAGEREF _Toc220702372 \h </w:instrText>
             </w:r>
             <w:r>
               <w:rPr>
@@ -2680,7 +2641,7 @@
               <w14:ligatures w14:val="standardContextual"/>
             </w:rPr>
           </w:pPr>
-          <w:hyperlink w:anchor="_Toc220595609" w:history="1">
+          <w:hyperlink w:anchor="_Toc220702373" w:history="1">
             <w:r>
               <w:rPr>
                 <w:rStyle w:val="Hyperlink"/>
@@ -2726,7 +2687,7 @@
                 <w:noProof/>
                 <w:webHidden/>
               </w:rPr>
-              <w:instrText xml:space="preserve"> PAGEREF _Toc220595609 \h </w:instrText>
+              <w:instrText xml:space="preserve"> PAGEREF _Toc220702373 \h </w:instrText>
             </w:r>
             <w:r>
               <w:rPr>
@@ -2774,7 +2735,7 @@
               <w14:ligatures w14:val="standardContextual"/>
             </w:rPr>
           </w:pPr>
-          <w:hyperlink w:anchor="_Toc220595610" w:history="1">
+          <w:hyperlink w:anchor="_Toc220702374" w:history="1">
             <w:r>
               <w:rPr>
                 <w:rStyle w:val="Hyperlink"/>
@@ -2820,7 +2781,7 @@
                 <w:noProof/>
                 <w:webHidden/>
               </w:rPr>
-              <w:instrText xml:space="preserve"> PAGEREF _Toc220595610 \h </w:instrText>
+              <w:instrText xml:space="preserve"> PAGEREF _Toc220702374 \h </w:instrText>
             </w:r>
             <w:r>
               <w:rPr>
@@ -2840,7 +2801,7 @@
                 <w:noProof/>
                 <w:webHidden/>
               </w:rPr>
-              <w:t>10</w:t>
+              <w:t>13</w:t>
             </w:r>
             <w:r>
               <w:rPr>
@@ -2882,13 +2843,62 @@
           <w:numId w:val="16"/>
         </w:numPr>
       </w:pPr>
-      <w:bookmarkStart w:id="0" w:name="_Toc220595596"/>
+      <w:bookmarkStart w:id="0" w:name="_Toc220702360"/>
       <w:r>
         <w:lastRenderedPageBreak/>
         <w:t>Thông tin tác giả</w:t>
       </w:r>
       <w:bookmarkEnd w:id="0"/>
     </w:p>
+    <w:p>
+      <w:r>
+        <w:t>Họ và tên: Nguyễn Lê Ti</w:t>
+      </w:r>
+      <w:r>
+        <w:t>ểu Long</w:t>
+      </w:r>
+    </w:p>
+    <w:p>
+      <w:r>
+        <w:t>MSSV: DE191106</w:t>
+      </w:r>
+    </w:p>
+    <w:p>
+      <w:r>
+        <w:t>Lớp: SE18D05</w:t>
+      </w:r>
+    </w:p>
+    <w:p>
+      <w:r>
+        <w:t xml:space="preserve">Link github: </w:t>
+      </w:r>
+    </w:p>
+    <w:p>
+      <w:pPr>
+        <w:ind w:firstLine="0"/>
+      </w:pPr>
+      <w:hyperlink r:id="rId8" w:history="1">
+        <w:r>
+          <w:rPr>
+            <w:rStyle w:val="Hyperlink"/>
+          </w:rPr>
+          <w:t>https://github.com/longg170</w:t>
+        </w:r>
+        <w:r>
+          <w:rPr>
+            <w:rStyle w:val="Hyperlink"/>
+          </w:rPr>
+          <w:t>8</w:t>
+        </w:r>
+        <w:r>
+          <w:rPr>
+            <w:rStyle w:val="Hyperlink"/>
+          </w:rPr>
+          <w:t>/NguyenLeTieuLong_DE191106_SWD392_PT2_Part2</w:t>
+        </w:r>
+      </w:hyperlink>
+    </w:p>
+    <w:p/>
     <w:p>
       <w:pPr>
         <w:pStyle w:val="Heading1"/>
@@ -2897,7 +2907,7 @@
           <w:numId w:val="16"/>
         </w:numPr>
       </w:pPr>
-      <w:bookmarkStart w:id="1" w:name="_Toc220595597"/>
+      <w:bookmarkStart w:id="1" w:name="_Toc220702361"/>
       <w:r>
         <w:t>Phần 1: Lý thuyết</w:t>
       </w:r>
@@ -2911,7 +2921,7 @@
           <w:numId w:val="16"/>
         </w:numPr>
       </w:pPr>
-      <w:bookmarkStart w:id="2" w:name="_Toc220595598"/>
+      <w:bookmarkStart w:id="2" w:name="_Toc220702362"/>
       <w:r>
         <w:t>Câu 1</w:t>
       </w:r>
@@ -3130,7 +3140,7 @@
           <w:numId w:val="16"/>
         </w:numPr>
       </w:pPr>
-      <w:bookmarkStart w:id="3" w:name="_Toc220595599"/>
+      <w:bookmarkStart w:id="3" w:name="_Toc220702363"/>
       <w:r>
         <w:t>Câu 2</w:t>
       </w:r>
@@ -3237,6 +3247,7 @@
         <w:rPr>
           <w:lang w:eastAsia="ja-JP"/>
         </w:rPr>
+        <w:lastRenderedPageBreak/>
         <w:t>Bảo trì tốt hơn, tránh tight coupling khi dự án lớn.</w:t>
       </w:r>
     </w:p>
@@ -3285,13 +3296,9 @@
           <w:numId w:val="16"/>
         </w:numPr>
       </w:pPr>
-      <w:bookmarkStart w:id="4" w:name="_Toc220595600"/>
-      <w:r>
-        <w:lastRenderedPageBreak/>
-        <w:t xml:space="preserve">Câu </w:t>
-      </w:r>
-      <w:r>
-        <w:t>3</w:t>
+      <w:bookmarkStart w:id="4" w:name="_Toc220702364"/>
+      <w:r>
+        <w:t>Câu 3</w:t>
       </w:r>
       <w:bookmarkEnd w:id="4"/>
     </w:p>
@@ -3412,7 +3419,7 @@
           <w:numId w:val="16"/>
         </w:numPr>
       </w:pPr>
-      <w:bookmarkStart w:id="5" w:name="_Toc220595601"/>
+      <w:bookmarkStart w:id="5" w:name="_Toc220702365"/>
       <w:r>
         <w:t>Câu 4</w:t>
       </w:r>
@@ -3458,6 +3465,7 @@
           <w:b/>
           <w:bCs/>
         </w:rPr>
+        <w:lastRenderedPageBreak/>
         <w:t>List of Room IDs hoặc Room objects</w:t>
       </w:r>
       <w:r>
@@ -3488,7 +3496,6 @@
         <w:ind w:left="720" w:firstLine="0"/>
       </w:pPr>
       <w:r>
-        <w:lastRenderedPageBreak/>
         <w:t>Các tham số bổ sung có thể bao gồm: discountCode (cho applyDiscount), paymentInfo (nếu tích hợp thanh toán), hoặc additionalServices (dịch vụ kèm theo). Các tham số này nên được validate ở Controller trước khi gọi Service.</w:t>
       </w:r>
     </w:p>
@@ -3500,7 +3507,7 @@
           <w:numId w:val="16"/>
         </w:numPr>
       </w:pPr>
-      <w:bookmarkStart w:id="6" w:name="_Toc220595602"/>
+      <w:bookmarkStart w:id="6" w:name="_Toc220702366"/>
       <w:r>
         <w:t>Câu 5</w:t>
       </w:r>
@@ -3676,8 +3683,9 @@
           <w:numId w:val="16"/>
         </w:numPr>
       </w:pPr>
-      <w:bookmarkStart w:id="7" w:name="_Toc220595603"/>
-      <w:r>
+      <w:bookmarkStart w:id="7" w:name="_Toc220702367"/>
+      <w:r>
+        <w:lastRenderedPageBreak/>
         <w:t>Câu 6</w:t>
       </w:r>
       <w:bookmarkEnd w:id="7"/>
@@ -3716,11 +3724,7 @@
         <w:t>Thiết kế hiện tại</w:t>
       </w:r>
       <w:r>
-        <w:t xml:space="preserve">: Dựa trên "Một khách hàng (Guest) có thể thực hiện nhiều đơn đặt phòng (Booking)", quan hệ giữa Guest và Booking có thể là Composition (♦---) hoặc Aggregation (◊---) với cascade delete (xóa Booking </w:t>
-      </w:r>
-      <w:r>
-        <w:lastRenderedPageBreak/>
-        <w:t>khi xóa Guest), vì Booking phụ thuộc vào Guest trong lifecycle ban đầu. Nếu là Composition, xóa Guest sẽ tự động xóa Booking, vi phạm yêu cầu mới (giữ Booking cho thống kê).</w:t>
+        <w:t>: Dựa trên "Một khách hàng (Guest) có thể thực hiện nhiều đơn đặt phòng (Booking)", quan hệ giữa Guest và Booking có thể là Composition (♦---) hoặc Aggregation (◊---) với cascade delete (xóa Booking khi xóa Guest), vì Booking phụ thuộc vào Guest trong lifecycle ban đầu. Nếu là Composition, xóa Guest sẽ tự động xóa Booking, vi phạm yêu cầu mới (giữ Booking cho thống kê).</w:t>
       </w:r>
     </w:p>
     <w:p>
@@ -3779,7 +3783,7 @@
           <w:numId w:val="16"/>
         </w:numPr>
       </w:pPr>
-      <w:bookmarkStart w:id="8" w:name="_Toc220595604"/>
+      <w:bookmarkStart w:id="8" w:name="_Toc220702368"/>
       <w:r>
         <w:t>Câu 7</w:t>
       </w:r>
@@ -3828,7 +3832,11 @@
         <w:t>Tuân thủ DIP và Open-Closed Principle</w:t>
       </w:r>
       <w:r>
-        <w:t>: Hệ thống mở cho extension (thêm implementation mới) mà đóng cho modification (không sửa code hiện tại). Chuyển từ SQL (relational, như MySQL) sang NoSQL (document-based, như MongoDB) chỉ thay đổi layer data access, không ảnh hưởng layer trên.</w:t>
+        <w:t>: Hệ thống mở cho extension (thêm implementation mới) mà đóng cho modification (không sửa code hiện tại). Chuyển từ SQL (relational, như MySQL) sang NoSQL (document-</w:t>
+      </w:r>
+      <w:r>
+        <w:lastRenderedPageBreak/>
+        <w:t>based, như MongoDB) chỉ thay đổi layer data access, không ảnh hưởng layer trên.</w:t>
       </w:r>
     </w:p>
     <w:p>
@@ -3855,7 +3863,6 @@
         <w:ind w:left="720" w:firstLine="0"/>
       </w:pPr>
       <w:r>
-        <w:lastRenderedPageBreak/>
         <w:t>Tóm lại, interface tạo "plug-and-play" cho data layer, giảm vendor lock-in và tăng adaptability.</w:t>
       </w:r>
     </w:p>
@@ -3867,7 +3874,7 @@
           <w:numId w:val="16"/>
         </w:numPr>
       </w:pPr>
-      <w:bookmarkStart w:id="9" w:name="_Toc220595605"/>
+      <w:bookmarkStart w:id="9" w:name="_Toc220702369"/>
       <w:r>
         <w:t>Câu 8</w:t>
       </w:r>
@@ -3964,7 +3971,7 @@
           <w:numId w:val="16"/>
         </w:numPr>
       </w:pPr>
-      <w:bookmarkStart w:id="10" w:name="_Toc220595606"/>
+      <w:bookmarkStart w:id="10" w:name="_Toc220702370"/>
       <w:r>
         <w:t>Câu 9</w:t>
       </w:r>
@@ -4096,7 +4103,14 @@
         <w:rPr>
           <w:lang w:eastAsia="ja-JP"/>
         </w:rPr>
-        <w:t xml:space="preserve">: Yêu cầu "nếu một đơn đặt phòng bị xóa hoàn toàn khỏi hệ thống, các bản ghi thanh toán liên quan cũng không còn giá trị truy xuất độc lập" ngụ ý strong ownership - xóa Booking sẽ cascade xóa Payment (vì Payment chỉ có ý nghĩa trong ngữ cảnh Booking). Không dùng Association (---) vì Association weak, Payment có thể tồn tại độc lập, vi phạm yêu cầu. Multiplicity: Booking 1 -- </w:t>
+        <w:t xml:space="preserve">: Yêu cầu "nếu một đơn đặt phòng bị xóa hoàn toàn khỏi hệ thống, các bản ghi </w:t>
+      </w:r>
+      <w:r>
+        <w:rPr>
+          <w:lang w:eastAsia="ja-JP"/>
+        </w:rPr>
+        <w:lastRenderedPageBreak/>
+        <w:t xml:space="preserve">thanh toán liên quan cũng không còn giá trị truy xuất độc lập" ngụ ý strong ownership - xóa Booking sẽ cascade xóa Payment (vì Payment chỉ có ý nghĩa trong ngữ cảnh Booking). Không dùng Association (---) vì Association weak, Payment có thể tồn tại độc lập, vi phạm yêu cầu. Multiplicity: Booking 1 -- </w:t>
       </w:r>
       <w:proofErr w:type="gramStart"/>
       <w:r>
@@ -4121,13 +4135,75 @@
           <w:numId w:val="16"/>
         </w:numPr>
       </w:pPr>
-      <w:bookmarkStart w:id="11" w:name="_Toc220595607"/>
-      <w:r>
-        <w:lastRenderedPageBreak/>
+      <w:bookmarkStart w:id="11" w:name="_Toc220702371"/>
+      <w:r>
         <w:t>Phần 2: Sơ đồ class</w:t>
       </w:r>
       <w:bookmarkEnd w:id="11"/>
     </w:p>
+    <w:p>
+      <w:pPr>
+        <w:pStyle w:val="NormalWeb"/>
+        <w:ind w:left="720"/>
+        <w:rPr>
+          <w:lang w:eastAsia="ja-JP"/>
+        </w:rPr>
+      </w:pPr>
+      <w:r>
+        <w:rPr>
+          <w:noProof/>
+        </w:rPr>
+        <w:drawing>
+          <wp:inline distT="0" distB="0" distL="0" distR="0" wp14:anchorId="3A19AF1C" wp14:editId="36972384">
+            <wp:extent cx="6315075" cy="5275382"/>
+            <wp:effectExtent l="0" t="0" r="0" b="0"/>
+            <wp:docPr id="1234924505" name="Picture 5"/>
+            <wp:cNvGraphicFramePr>
+              <a:graphicFrameLocks xmlns:a="http://schemas.openxmlformats.org/drawingml/2006/main" noChangeAspect="1"/>
+            </wp:cNvGraphicFramePr>
+            <a:graphic xmlns:a="http://schemas.openxmlformats.org/drawingml/2006/main">
+              <a:graphicData uri="http://schemas.openxmlformats.org/drawingml/2006/picture">
+                <pic:pic xmlns:pic="http://schemas.openxmlformats.org/drawingml/2006/picture">
+                  <pic:nvPicPr>
+                    <pic:cNvPr id="0" name="Picture 18"/>
+                    <pic:cNvPicPr>
+                      <a:picLocks noChangeAspect="1" noChangeArrowheads="1"/>
+                    </pic:cNvPicPr>
+                  </pic:nvPicPr>
+                  <pic:blipFill>
+                    <a:blip r:embed="rId9" cstate="print">
+                      <a:extLst>
+                        <a:ext uri="{28A0092B-C50C-407E-A947-70E740481C1C}">
+                          <a14:useLocalDpi xmlns:a14="http://schemas.microsoft.com/office/drawing/2010/main" val="0"/>
+                        </a:ext>
+                      </a:extLst>
+                    </a:blip>
+                    <a:srcRect/>
+                    <a:stretch>
+                      <a:fillRect/>
+                    </a:stretch>
+                  </pic:blipFill>
+                  <pic:spPr bwMode="auto">
+                    <a:xfrm>
+                      <a:off x="0" y="0"/>
+                      <a:ext cx="6322463" cy="5281554"/>
+                    </a:xfrm>
+                    <a:prstGeom prst="rect">
+                      <a:avLst/>
+                    </a:prstGeom>
+                    <a:noFill/>
+                    <a:ln>
+                      <a:noFill/>
+                    </a:ln>
+                  </pic:spPr>
+                </pic:pic>
+              </a:graphicData>
+            </a:graphic>
+          </wp:inline>
+        </w:drawing>
+      </w:r>
+    </w:p>
+    <w:p/>
     <w:p>
       <w:pPr>
         <w:pStyle w:val="Heading1"/>
@@ -4136,8 +4212,9 @@
           <w:numId w:val="16"/>
         </w:numPr>
       </w:pPr>
-      <w:bookmarkStart w:id="12" w:name="_Toc220595608"/>
-      <w:r>
+      <w:bookmarkStart w:id="12" w:name="_Toc220702372"/>
+      <w:r>
+        <w:lastRenderedPageBreak/>
         <w:t>Phần 3: PlantUML_AI prompt</w:t>
       </w:r>
       <w:bookmarkEnd w:id="12"/>
@@ -4150,12 +4227,1740 @@
           <w:numId w:val="16"/>
         </w:numPr>
       </w:pPr>
-      <w:bookmarkStart w:id="13" w:name="_Toc220595609"/>
+      <w:bookmarkStart w:id="13" w:name="_Toc220702373"/>
       <w:r>
         <w:t>Code plantUML</w:t>
       </w:r>
       <w:bookmarkEnd w:id="13"/>
     </w:p>
+    <w:p>
+      <w:pPr>
+        <w:shd w:val="clear" w:color="auto" w:fill="1E1F22"/>
+        <w:tabs>
+          <w:tab w:val="left" w:pos="916"/>
+          <w:tab w:val="left" w:pos="1832"/>
+          <w:tab w:val="left" w:pos="2748"/>
+          <w:tab w:val="left" w:pos="3664"/>
+          <w:tab w:val="left" w:pos="4580"/>
+          <w:tab w:val="left" w:pos="5496"/>
+          <w:tab w:val="left" w:pos="6412"/>
+          <w:tab w:val="left" w:pos="7328"/>
+          <w:tab w:val="left" w:pos="8244"/>
+          <w:tab w:val="left" w:pos="9160"/>
+          <w:tab w:val="left" w:pos="10076"/>
+          <w:tab w:val="left" w:pos="10992"/>
+          <w:tab w:val="left" w:pos="11908"/>
+          <w:tab w:val="left" w:pos="12824"/>
+          <w:tab w:val="left" w:pos="13740"/>
+          <w:tab w:val="left" w:pos="14656"/>
+        </w:tabs>
+        <w:spacing w:before="0" w:after="0" w:line="240" w:lineRule="auto"/>
+        <w:ind w:left="360" w:firstLine="0"/>
+        <w:jc w:val="left"/>
+        <w:rPr>
+          <w:rFonts w:ascii="Courier New" w:eastAsia="Times New Roman" w:hAnsi="Courier New" w:cs="Courier New"/>
+          <w:color w:val="BCBEC4"/>
+          <w:sz w:val="20"/>
+          <w:lang w:eastAsia="ja-JP"/>
+        </w:rPr>
+      </w:pPr>
+      <w:r>
+        <w:rPr>
+          <w:rFonts w:ascii="Courier New" w:eastAsia="Times New Roman" w:hAnsi="Courier New" w:cs="Courier New"/>
+          <w:color w:val="B3AE60"/>
+          <w:sz w:val="20"/>
+          <w:lang w:eastAsia="ja-JP"/>
+        </w:rPr>
+        <w:t>@startuml</w:t>
+      </w:r>
+      <w:r>
+        <w:rPr>
+          <w:rFonts w:ascii="Courier New" w:eastAsia="Times New Roman" w:hAnsi="Courier New" w:cs="Courier New"/>
+          <w:color w:val="B3AE60"/>
+          <w:sz w:val="20"/>
+          <w:lang w:eastAsia="ja-JP"/>
+        </w:rPr>
+        <w:br/>
+      </w:r>
+      <w:r>
+        <w:rPr>
+          <w:rFonts w:ascii="Courier New" w:eastAsia="Times New Roman" w:hAnsi="Courier New" w:cs="Courier New"/>
+          <w:color w:val="CF8E6D"/>
+          <w:sz w:val="20"/>
+          <w:lang w:eastAsia="ja-JP"/>
+        </w:rPr>
+        <w:t>skinparam</w:t>
+      </w:r>
+      <w:r>
+        <w:rPr>
+          <w:rFonts w:ascii="Courier New" w:eastAsia="Times New Roman" w:hAnsi="Courier New" w:cs="Courier New"/>
+          <w:color w:val="BCBEC4"/>
+          <w:sz w:val="20"/>
+          <w:lang w:eastAsia="ja-JP"/>
+        </w:rPr>
+        <w:t xml:space="preserve"> linetype ortho</w:t>
+      </w:r>
+      <w:r>
+        <w:rPr>
+          <w:rFonts w:ascii="Courier New" w:eastAsia="Times New Roman" w:hAnsi="Courier New" w:cs="Courier New"/>
+          <w:color w:val="BCBEC4"/>
+          <w:sz w:val="20"/>
+          <w:lang w:eastAsia="ja-JP"/>
+        </w:rPr>
+        <w:br/>
+      </w:r>
+      <w:r>
+        <w:rPr>
+          <w:rFonts w:ascii="Courier New" w:eastAsia="Times New Roman" w:hAnsi="Courier New" w:cs="Courier New"/>
+          <w:color w:val="CF8E6D"/>
+          <w:sz w:val="20"/>
+          <w:lang w:eastAsia="ja-JP"/>
+        </w:rPr>
+        <w:t>skinparam</w:t>
+      </w:r>
+      <w:r>
+        <w:rPr>
+          <w:rFonts w:ascii="Courier New" w:eastAsia="Times New Roman" w:hAnsi="Courier New" w:cs="Courier New"/>
+          <w:color w:val="BCBEC4"/>
+          <w:sz w:val="20"/>
+          <w:lang w:eastAsia="ja-JP"/>
+        </w:rPr>
+        <w:t xml:space="preserve"> monochrome </w:t>
+      </w:r>
+      <w:r>
+        <w:rPr>
+          <w:rFonts w:ascii="Courier New" w:eastAsia="Times New Roman" w:hAnsi="Courier New" w:cs="Courier New"/>
+          <w:color w:val="CF8E6D"/>
+          <w:sz w:val="20"/>
+          <w:lang w:eastAsia="ja-JP"/>
+        </w:rPr>
+        <w:t>true</w:t>
+      </w:r>
+      <w:r>
+        <w:rPr>
+          <w:rFonts w:ascii="Courier New" w:eastAsia="Times New Roman" w:hAnsi="Courier New" w:cs="Courier New"/>
+          <w:color w:val="CF8E6D"/>
+          <w:sz w:val="20"/>
+          <w:lang w:eastAsia="ja-JP"/>
+        </w:rPr>
+        <w:br/>
+        <w:t>skinparam</w:t>
+      </w:r>
+      <w:r>
+        <w:rPr>
+          <w:rFonts w:ascii="Courier New" w:eastAsia="Times New Roman" w:hAnsi="Courier New" w:cs="Courier New"/>
+          <w:color w:val="BCBEC4"/>
+          <w:sz w:val="20"/>
+          <w:lang w:eastAsia="ja-JP"/>
+        </w:rPr>
+        <w:t xml:space="preserve"> shadowing </w:t>
+      </w:r>
+      <w:r>
+        <w:rPr>
+          <w:rFonts w:ascii="Courier New" w:eastAsia="Times New Roman" w:hAnsi="Courier New" w:cs="Courier New"/>
+          <w:color w:val="CF8E6D"/>
+          <w:sz w:val="20"/>
+          <w:lang w:eastAsia="ja-JP"/>
+        </w:rPr>
+        <w:t>false</w:t>
+      </w:r>
+      <w:r>
+        <w:rPr>
+          <w:rFonts w:ascii="Courier New" w:eastAsia="Times New Roman" w:hAnsi="Courier New" w:cs="Courier New"/>
+          <w:color w:val="CF8E6D"/>
+          <w:sz w:val="20"/>
+          <w:lang w:eastAsia="ja-JP"/>
+        </w:rPr>
+        <w:br/>
+        <w:t>skinparam</w:t>
+      </w:r>
+      <w:r>
+        <w:rPr>
+          <w:rFonts w:ascii="Courier New" w:eastAsia="Times New Roman" w:hAnsi="Courier New" w:cs="Courier New"/>
+          <w:color w:val="BCBEC4"/>
+          <w:sz w:val="20"/>
+          <w:lang w:eastAsia="ja-JP"/>
+        </w:rPr>
+        <w:t xml:space="preserve"> nodesep 50</w:t>
+      </w:r>
+      <w:r>
+        <w:rPr>
+          <w:rFonts w:ascii="Courier New" w:eastAsia="Times New Roman" w:hAnsi="Courier New" w:cs="Courier New"/>
+          <w:color w:val="BCBEC4"/>
+          <w:sz w:val="20"/>
+          <w:lang w:eastAsia="ja-JP"/>
+        </w:rPr>
+        <w:br/>
+      </w:r>
+      <w:r>
+        <w:rPr>
+          <w:rFonts w:ascii="Courier New" w:eastAsia="Times New Roman" w:hAnsi="Courier New" w:cs="Courier New"/>
+          <w:color w:val="CF8E6D"/>
+          <w:sz w:val="20"/>
+          <w:lang w:eastAsia="ja-JP"/>
+        </w:rPr>
+        <w:t>skinparam</w:t>
+      </w:r>
+      <w:r>
+        <w:rPr>
+          <w:rFonts w:ascii="Courier New" w:eastAsia="Times New Roman" w:hAnsi="Courier New" w:cs="Courier New"/>
+          <w:color w:val="BCBEC4"/>
+          <w:sz w:val="20"/>
+          <w:lang w:eastAsia="ja-JP"/>
+        </w:rPr>
+        <w:t xml:space="preserve"> ranksep 50</w:t>
+      </w:r>
+      <w:r>
+        <w:rPr>
+          <w:rFonts w:ascii="Courier New" w:eastAsia="Times New Roman" w:hAnsi="Courier New" w:cs="Courier New"/>
+          <w:color w:val="BCBEC4"/>
+          <w:sz w:val="20"/>
+          <w:lang w:eastAsia="ja-JP"/>
+        </w:rPr>
+        <w:br/>
+      </w:r>
+      <w:r>
+        <w:rPr>
+          <w:rFonts w:ascii="Courier New" w:eastAsia="Times New Roman" w:hAnsi="Courier New" w:cs="Courier New"/>
+          <w:color w:val="BCBEC4"/>
+          <w:sz w:val="20"/>
+          <w:lang w:eastAsia="ja-JP"/>
+        </w:rPr>
+        <w:br/>
+      </w:r>
+      <w:r>
+        <w:rPr>
+          <w:rFonts w:ascii="Courier New" w:eastAsia="Times New Roman" w:hAnsi="Courier New" w:cs="Courier New"/>
+          <w:color w:val="7A7E85"/>
+          <w:sz w:val="20"/>
+          <w:lang w:eastAsia="ja-JP"/>
+        </w:rPr>
+        <w:t>' Interfaces</w:t>
+      </w:r>
+      <w:r>
+        <w:rPr>
+          <w:rFonts w:ascii="Courier New" w:eastAsia="Times New Roman" w:hAnsi="Courier New" w:cs="Courier New"/>
+          <w:color w:val="7A7E85"/>
+          <w:sz w:val="20"/>
+          <w:lang w:eastAsia="ja-JP"/>
+        </w:rPr>
+        <w:br/>
+      </w:r>
+      <w:r>
+        <w:rPr>
+          <w:rFonts w:ascii="Courier New" w:eastAsia="Times New Roman" w:hAnsi="Courier New" w:cs="Courier New"/>
+          <w:color w:val="CF8E6D"/>
+          <w:sz w:val="20"/>
+          <w:lang w:eastAsia="ja-JP"/>
+        </w:rPr>
+        <w:t>interface</w:t>
+      </w:r>
+      <w:r>
+        <w:rPr>
+          <w:rFonts w:ascii="Courier New" w:eastAsia="Times New Roman" w:hAnsi="Courier New" w:cs="Courier New"/>
+          <w:color w:val="BCBEC4"/>
+          <w:sz w:val="20"/>
+          <w:lang w:eastAsia="ja-JP"/>
+        </w:rPr>
+        <w:t xml:space="preserve"> IBookingService {</w:t>
+      </w:r>
+      <w:r>
+        <w:rPr>
+          <w:rFonts w:ascii="Courier New" w:eastAsia="Times New Roman" w:hAnsi="Courier New" w:cs="Courier New"/>
+          <w:color w:val="BCBEC4"/>
+          <w:sz w:val="20"/>
+          <w:lang w:eastAsia="ja-JP"/>
+        </w:rPr>
+        <w:br/>
+        <w:t xml:space="preserve">  + checkAvailability(roomId: String, startDate: Date, endDate: Date): boolean</w:t>
+      </w:r>
+      <w:r>
+        <w:rPr>
+          <w:rFonts w:ascii="Courier New" w:eastAsia="Times New Roman" w:hAnsi="Courier New" w:cs="Courier New"/>
+          <w:color w:val="BCBEC4"/>
+          <w:sz w:val="20"/>
+          <w:lang w:eastAsia="ja-JP"/>
+        </w:rPr>
+        <w:br/>
+        <w:t xml:space="preserve">  + calculateTotal(booking: Booking): double</w:t>
+      </w:r>
+      <w:r>
+        <w:rPr>
+          <w:rFonts w:ascii="Courier New" w:eastAsia="Times New Roman" w:hAnsi="Courier New" w:cs="Courier New"/>
+          <w:color w:val="BCBEC4"/>
+          <w:sz w:val="20"/>
+          <w:lang w:eastAsia="ja-JP"/>
+        </w:rPr>
+        <w:br/>
+        <w:t xml:space="preserve">  + applyDiscount(total: double, discountCode: String): double</w:t>
+      </w:r>
+      <w:r>
+        <w:rPr>
+          <w:rFonts w:ascii="Courier New" w:eastAsia="Times New Roman" w:hAnsi="Courier New" w:cs="Courier New"/>
+          <w:color w:val="BCBEC4"/>
+          <w:sz w:val="20"/>
+          <w:lang w:eastAsia="ja-JP"/>
+        </w:rPr>
+        <w:br/>
+        <w:t xml:space="preserve">  - logActivity(message: String): void</w:t>
+      </w:r>
+      <w:r>
+        <w:rPr>
+          <w:rFonts w:ascii="Courier New" w:eastAsia="Times New Roman" w:hAnsi="Courier New" w:cs="Courier New"/>
+          <w:color w:val="BCBEC4"/>
+          <w:sz w:val="20"/>
+          <w:lang w:eastAsia="ja-JP"/>
+        </w:rPr>
+        <w:br/>
+        <w:t>}</w:t>
+      </w:r>
+      <w:r>
+        <w:rPr>
+          <w:rFonts w:ascii="Courier New" w:eastAsia="Times New Roman" w:hAnsi="Courier New" w:cs="Courier New"/>
+          <w:color w:val="BCBEC4"/>
+          <w:sz w:val="20"/>
+          <w:lang w:eastAsia="ja-JP"/>
+        </w:rPr>
+        <w:br/>
+      </w:r>
+      <w:r>
+        <w:rPr>
+          <w:rFonts w:ascii="Courier New" w:eastAsia="Times New Roman" w:hAnsi="Courier New" w:cs="Courier New"/>
+          <w:color w:val="BCBEC4"/>
+          <w:sz w:val="20"/>
+          <w:lang w:eastAsia="ja-JP"/>
+        </w:rPr>
+        <w:br/>
+      </w:r>
+      <w:r>
+        <w:rPr>
+          <w:rFonts w:ascii="Courier New" w:eastAsia="Times New Roman" w:hAnsi="Courier New" w:cs="Courier New"/>
+          <w:color w:val="CF8E6D"/>
+          <w:sz w:val="20"/>
+          <w:lang w:eastAsia="ja-JP"/>
+        </w:rPr>
+        <w:t>interface</w:t>
+      </w:r>
+      <w:r>
+        <w:rPr>
+          <w:rFonts w:ascii="Courier New" w:eastAsia="Times New Roman" w:hAnsi="Courier New" w:cs="Courier New"/>
+          <w:color w:val="BCBEC4"/>
+          <w:sz w:val="20"/>
+          <w:lang w:eastAsia="ja-JP"/>
+        </w:rPr>
+        <w:t xml:space="preserve"> IBookingRepository {</w:t>
+      </w:r>
+      <w:r>
+        <w:rPr>
+          <w:rFonts w:ascii="Courier New" w:eastAsia="Times New Roman" w:hAnsi="Courier New" w:cs="Courier New"/>
+          <w:color w:val="BCBEC4"/>
+          <w:sz w:val="20"/>
+          <w:lang w:eastAsia="ja-JP"/>
+        </w:rPr>
+        <w:br/>
+        <w:t xml:space="preserve">  + saveBooking(booking: Booking): void</w:t>
+      </w:r>
+      <w:r>
+        <w:rPr>
+          <w:rFonts w:ascii="Courier New" w:eastAsia="Times New Roman" w:hAnsi="Courier New" w:cs="Courier New"/>
+          <w:color w:val="BCBEC4"/>
+          <w:sz w:val="20"/>
+          <w:lang w:eastAsia="ja-JP"/>
+        </w:rPr>
+        <w:br/>
+        <w:t xml:space="preserve">  + findBookingById(bookingId: String): Booking</w:t>
+      </w:r>
+      <w:r>
+        <w:rPr>
+          <w:rFonts w:ascii="Courier New" w:eastAsia="Times New Roman" w:hAnsi="Courier New" w:cs="Courier New"/>
+          <w:color w:val="BCBEC4"/>
+          <w:sz w:val="20"/>
+          <w:lang w:eastAsia="ja-JP"/>
+        </w:rPr>
+        <w:br/>
+        <w:t xml:space="preserve">  + deleteBooking(bookingId: String): void</w:t>
+      </w:r>
+      <w:r>
+        <w:rPr>
+          <w:rFonts w:ascii="Courier New" w:eastAsia="Times New Roman" w:hAnsi="Courier New" w:cs="Courier New"/>
+          <w:color w:val="BCBEC4"/>
+          <w:sz w:val="20"/>
+          <w:lang w:eastAsia="ja-JP"/>
+        </w:rPr>
+        <w:br/>
+        <w:t xml:space="preserve">  - queryBookingsByGuest(guestId: String): List&lt;Booking&gt;</w:t>
+      </w:r>
+      <w:r>
+        <w:rPr>
+          <w:rFonts w:ascii="Courier New" w:eastAsia="Times New Roman" w:hAnsi="Courier New" w:cs="Courier New"/>
+          <w:color w:val="BCBEC4"/>
+          <w:sz w:val="20"/>
+          <w:lang w:eastAsia="ja-JP"/>
+        </w:rPr>
+        <w:br/>
+        <w:t>}</w:t>
+      </w:r>
+      <w:r>
+        <w:rPr>
+          <w:rFonts w:ascii="Courier New" w:eastAsia="Times New Roman" w:hAnsi="Courier New" w:cs="Courier New"/>
+          <w:color w:val="BCBEC4"/>
+          <w:sz w:val="20"/>
+          <w:lang w:eastAsia="ja-JP"/>
+        </w:rPr>
+        <w:br/>
+      </w:r>
+      <w:r>
+        <w:rPr>
+          <w:rFonts w:ascii="Courier New" w:eastAsia="Times New Roman" w:hAnsi="Courier New" w:cs="Courier New"/>
+          <w:color w:val="BCBEC4"/>
+          <w:sz w:val="20"/>
+          <w:lang w:eastAsia="ja-JP"/>
+        </w:rPr>
+        <w:br/>
+      </w:r>
+      <w:r>
+        <w:rPr>
+          <w:rFonts w:ascii="Courier New" w:eastAsia="Times New Roman" w:hAnsi="Courier New" w:cs="Courier New"/>
+          <w:color w:val="7A7E85"/>
+          <w:sz w:val="20"/>
+          <w:lang w:eastAsia="ja-JP"/>
+        </w:rPr>
+        <w:t>' Controller Layer</w:t>
+      </w:r>
+      <w:r>
+        <w:rPr>
+          <w:rFonts w:ascii="Courier New" w:eastAsia="Times New Roman" w:hAnsi="Courier New" w:cs="Courier New"/>
+          <w:color w:val="7A7E85"/>
+          <w:sz w:val="20"/>
+          <w:lang w:eastAsia="ja-JP"/>
+        </w:rPr>
+        <w:br/>
+      </w:r>
+      <w:r>
+        <w:rPr>
+          <w:rFonts w:ascii="Courier New" w:eastAsia="Times New Roman" w:hAnsi="Courier New" w:cs="Courier New"/>
+          <w:color w:val="CF8E6D"/>
+          <w:sz w:val="20"/>
+          <w:lang w:eastAsia="ja-JP"/>
+        </w:rPr>
+        <w:t>class</w:t>
+      </w:r>
+      <w:r>
+        <w:rPr>
+          <w:rFonts w:ascii="Courier New" w:eastAsia="Times New Roman" w:hAnsi="Courier New" w:cs="Courier New"/>
+          <w:color w:val="BCBEC4"/>
+          <w:sz w:val="20"/>
+          <w:lang w:eastAsia="ja-JP"/>
+        </w:rPr>
+        <w:t xml:space="preserve"> BookingController &lt;&lt;Controller&gt;&gt; {</w:t>
+      </w:r>
+      <w:r>
+        <w:rPr>
+          <w:rFonts w:ascii="Courier New" w:eastAsia="Times New Roman" w:hAnsi="Courier New" w:cs="Courier New"/>
+          <w:color w:val="BCBEC4"/>
+          <w:sz w:val="20"/>
+          <w:lang w:eastAsia="ja-JP"/>
+        </w:rPr>
+        <w:br/>
+        <w:t xml:space="preserve">  - service: IBookingService</w:t>
+      </w:r>
+      <w:r>
+        <w:rPr>
+          <w:rFonts w:ascii="Courier New" w:eastAsia="Times New Roman" w:hAnsi="Courier New" w:cs="Courier New"/>
+          <w:color w:val="BCBEC4"/>
+          <w:sz w:val="20"/>
+          <w:lang w:eastAsia="ja-JP"/>
+        </w:rPr>
+        <w:br/>
+        <w:t xml:space="preserve">  + makeReservation(guestId: String, roomIds: List&lt;String&gt;, startDate: Date, endDate: Date): Booking</w:t>
+      </w:r>
+      <w:r>
+        <w:rPr>
+          <w:rFonts w:ascii="Courier New" w:eastAsia="Times New Roman" w:hAnsi="Courier New" w:cs="Courier New"/>
+          <w:color w:val="BCBEC4"/>
+          <w:sz w:val="20"/>
+          <w:lang w:eastAsia="ja-JP"/>
+        </w:rPr>
+        <w:br/>
+        <w:t xml:space="preserve">  + cancelReservation(bookingId: String): void</w:t>
+      </w:r>
+      <w:r>
+        <w:rPr>
+          <w:rFonts w:ascii="Courier New" w:eastAsia="Times New Roman" w:hAnsi="Courier New" w:cs="Courier New"/>
+          <w:color w:val="BCBEC4"/>
+          <w:sz w:val="20"/>
+          <w:lang w:eastAsia="ja-JP"/>
+        </w:rPr>
+        <w:br/>
+        <w:t xml:space="preserve">  - validateRequest(request: ReservationRequest): boolean</w:t>
+      </w:r>
+      <w:r>
+        <w:rPr>
+          <w:rFonts w:ascii="Courier New" w:eastAsia="Times New Roman" w:hAnsi="Courier New" w:cs="Courier New"/>
+          <w:color w:val="BCBEC4"/>
+          <w:sz w:val="20"/>
+          <w:lang w:eastAsia="ja-JP"/>
+        </w:rPr>
+        <w:br/>
+        <w:t xml:space="preserve">  # bookingHistory: Map&lt;String, Booking&gt;</w:t>
+      </w:r>
+      <w:r>
+        <w:rPr>
+          <w:rFonts w:ascii="Courier New" w:eastAsia="Times New Roman" w:hAnsi="Courier New" w:cs="Courier New"/>
+          <w:color w:val="BCBEC4"/>
+          <w:sz w:val="20"/>
+          <w:lang w:eastAsia="ja-JP"/>
+        </w:rPr>
+        <w:br/>
+        <w:t>}</w:t>
+      </w:r>
+      <w:r>
+        <w:rPr>
+          <w:rFonts w:ascii="Courier New" w:eastAsia="Times New Roman" w:hAnsi="Courier New" w:cs="Courier New"/>
+          <w:color w:val="BCBEC4"/>
+          <w:sz w:val="20"/>
+          <w:lang w:eastAsia="ja-JP"/>
+        </w:rPr>
+        <w:br/>
+      </w:r>
+      <w:r>
+        <w:rPr>
+          <w:rFonts w:ascii="Courier New" w:eastAsia="Times New Roman" w:hAnsi="Courier New" w:cs="Courier New"/>
+          <w:color w:val="BCBEC4"/>
+          <w:sz w:val="20"/>
+          <w:lang w:eastAsia="ja-JP"/>
+        </w:rPr>
+        <w:br/>
+      </w:r>
+      <w:r>
+        <w:rPr>
+          <w:rFonts w:ascii="Courier New" w:eastAsia="Times New Roman" w:hAnsi="Courier New" w:cs="Courier New"/>
+          <w:color w:val="7A7E85"/>
+          <w:sz w:val="20"/>
+          <w:lang w:eastAsia="ja-JP"/>
+        </w:rPr>
+        <w:t>' Service Layer</w:t>
+      </w:r>
+      <w:r>
+        <w:rPr>
+          <w:rFonts w:ascii="Courier New" w:eastAsia="Times New Roman" w:hAnsi="Courier New" w:cs="Courier New"/>
+          <w:color w:val="7A7E85"/>
+          <w:sz w:val="20"/>
+          <w:lang w:eastAsia="ja-JP"/>
+        </w:rPr>
+        <w:br/>
+      </w:r>
+      <w:r>
+        <w:rPr>
+          <w:rFonts w:ascii="Courier New" w:eastAsia="Times New Roman" w:hAnsi="Courier New" w:cs="Courier New"/>
+          <w:color w:val="CF8E6D"/>
+          <w:sz w:val="20"/>
+          <w:lang w:eastAsia="ja-JP"/>
+        </w:rPr>
+        <w:t>class</w:t>
+      </w:r>
+      <w:r>
+        <w:rPr>
+          <w:rFonts w:ascii="Courier New" w:eastAsia="Times New Roman" w:hAnsi="Courier New" w:cs="Courier New"/>
+          <w:color w:val="BCBEC4"/>
+          <w:sz w:val="20"/>
+          <w:lang w:eastAsia="ja-JP"/>
+        </w:rPr>
+        <w:t xml:space="preserve"> BookingService &lt;&lt;Service&gt;&gt; {</w:t>
+      </w:r>
+      <w:r>
+        <w:rPr>
+          <w:rFonts w:ascii="Courier New" w:eastAsia="Times New Roman" w:hAnsi="Courier New" w:cs="Courier New"/>
+          <w:color w:val="BCBEC4"/>
+          <w:sz w:val="20"/>
+          <w:lang w:eastAsia="ja-JP"/>
+        </w:rPr>
+        <w:br/>
+        <w:t xml:space="preserve">  - repository: IBookingRepository</w:t>
+      </w:r>
+      <w:r>
+        <w:rPr>
+          <w:rFonts w:ascii="Courier New" w:eastAsia="Times New Roman" w:hAnsi="Courier New" w:cs="Courier New"/>
+          <w:color w:val="BCBEC4"/>
+          <w:sz w:val="20"/>
+          <w:lang w:eastAsia="ja-JP"/>
+        </w:rPr>
+        <w:br/>
+        <w:t xml:space="preserve">  + checkAvailability(roomId: String, startDate: Date, endDate: Date): boolean</w:t>
+      </w:r>
+      <w:r>
+        <w:rPr>
+          <w:rFonts w:ascii="Courier New" w:eastAsia="Times New Roman" w:hAnsi="Courier New" w:cs="Courier New"/>
+          <w:color w:val="BCBEC4"/>
+          <w:sz w:val="20"/>
+          <w:lang w:eastAsia="ja-JP"/>
+        </w:rPr>
+        <w:br/>
+        <w:t xml:space="preserve">  + calculateTotal(booking: Booking): double</w:t>
+      </w:r>
+      <w:r>
+        <w:rPr>
+          <w:rFonts w:ascii="Courier New" w:eastAsia="Times New Roman" w:hAnsi="Courier New" w:cs="Courier New"/>
+          <w:color w:val="BCBEC4"/>
+          <w:sz w:val="20"/>
+          <w:lang w:eastAsia="ja-JP"/>
+        </w:rPr>
+        <w:br/>
+        <w:t xml:space="preserve">  + applyDiscount(total: double, discountCode: String): double</w:t>
+      </w:r>
+      <w:r>
+        <w:rPr>
+          <w:rFonts w:ascii="Courier New" w:eastAsia="Times New Roman" w:hAnsi="Courier New" w:cs="Courier New"/>
+          <w:color w:val="BCBEC4"/>
+          <w:sz w:val="20"/>
+          <w:lang w:eastAsia="ja-JP"/>
+        </w:rPr>
+        <w:br/>
+        <w:t xml:space="preserve">  - getDiscountRate(code: String): double</w:t>
+      </w:r>
+      <w:r>
+        <w:rPr>
+          <w:rFonts w:ascii="Courier New" w:eastAsia="Times New Roman" w:hAnsi="Courier New" w:cs="Courier New"/>
+          <w:color w:val="BCBEC4"/>
+          <w:sz w:val="20"/>
+          <w:lang w:eastAsia="ja-JP"/>
+        </w:rPr>
+        <w:br/>
+        <w:t xml:space="preserve">  # cache: Map&lt;String, Double&gt;</w:t>
+      </w:r>
+      <w:r>
+        <w:rPr>
+          <w:rFonts w:ascii="Courier New" w:eastAsia="Times New Roman" w:hAnsi="Courier New" w:cs="Courier New"/>
+          <w:color w:val="BCBEC4"/>
+          <w:sz w:val="20"/>
+          <w:lang w:eastAsia="ja-JP"/>
+        </w:rPr>
+        <w:br/>
+        <w:t>}</w:t>
+      </w:r>
+      <w:r>
+        <w:rPr>
+          <w:rFonts w:ascii="Courier New" w:eastAsia="Times New Roman" w:hAnsi="Courier New" w:cs="Courier New"/>
+          <w:color w:val="BCBEC4"/>
+          <w:sz w:val="20"/>
+          <w:lang w:eastAsia="ja-JP"/>
+        </w:rPr>
+        <w:br/>
+      </w:r>
+      <w:r>
+        <w:rPr>
+          <w:rFonts w:ascii="Courier New" w:eastAsia="Times New Roman" w:hAnsi="Courier New" w:cs="Courier New"/>
+          <w:color w:val="BCBEC4"/>
+          <w:sz w:val="20"/>
+          <w:lang w:eastAsia="ja-JP"/>
+        </w:rPr>
+        <w:br/>
+      </w:r>
+      <w:r>
+        <w:rPr>
+          <w:rFonts w:ascii="Courier New" w:eastAsia="Times New Roman" w:hAnsi="Courier New" w:cs="Courier New"/>
+          <w:color w:val="7A7E85"/>
+          <w:sz w:val="20"/>
+          <w:lang w:eastAsia="ja-JP"/>
+        </w:rPr>
+        <w:t>' Entities</w:t>
+      </w:r>
+      <w:r>
+        <w:rPr>
+          <w:rFonts w:ascii="Courier New" w:eastAsia="Times New Roman" w:hAnsi="Courier New" w:cs="Courier New"/>
+          <w:color w:val="7A7E85"/>
+          <w:sz w:val="20"/>
+          <w:lang w:eastAsia="ja-JP"/>
+        </w:rPr>
+        <w:br/>
+      </w:r>
+      <w:r>
+        <w:rPr>
+          <w:rFonts w:ascii="Courier New" w:eastAsia="Times New Roman" w:hAnsi="Courier New" w:cs="Courier New"/>
+          <w:color w:val="CF8E6D"/>
+          <w:sz w:val="20"/>
+          <w:lang w:eastAsia="ja-JP"/>
+        </w:rPr>
+        <w:t>class</w:t>
+      </w:r>
+      <w:r>
+        <w:rPr>
+          <w:rFonts w:ascii="Courier New" w:eastAsia="Times New Roman" w:hAnsi="Courier New" w:cs="Courier New"/>
+          <w:color w:val="BCBEC4"/>
+          <w:sz w:val="20"/>
+          <w:lang w:eastAsia="ja-JP"/>
+        </w:rPr>
+        <w:t xml:space="preserve"> Hotel {</w:t>
+      </w:r>
+      <w:r>
+        <w:rPr>
+          <w:rFonts w:ascii="Courier New" w:eastAsia="Times New Roman" w:hAnsi="Courier New" w:cs="Courier New"/>
+          <w:color w:val="BCBEC4"/>
+          <w:sz w:val="20"/>
+          <w:lang w:eastAsia="ja-JP"/>
+        </w:rPr>
+        <w:br/>
+        <w:t xml:space="preserve">  + id: String</w:t>
+      </w:r>
+      <w:r>
+        <w:rPr>
+          <w:rFonts w:ascii="Courier New" w:eastAsia="Times New Roman" w:hAnsi="Courier New" w:cs="Courier New"/>
+          <w:color w:val="BCBEC4"/>
+          <w:sz w:val="20"/>
+          <w:lang w:eastAsia="ja-JP"/>
+        </w:rPr>
+        <w:br/>
+        <w:t xml:space="preserve">  + name: String</w:t>
+      </w:r>
+      <w:r>
+        <w:rPr>
+          <w:rFonts w:ascii="Courier New" w:eastAsia="Times New Roman" w:hAnsi="Courier New" w:cs="Courier New"/>
+          <w:color w:val="BCBEC4"/>
+          <w:sz w:val="20"/>
+          <w:lang w:eastAsia="ja-JP"/>
+        </w:rPr>
+        <w:br/>
+        <w:t xml:space="preserve">  + isActive: boolean</w:t>
+      </w:r>
+      <w:r>
+        <w:rPr>
+          <w:rFonts w:ascii="Courier New" w:eastAsia="Times New Roman" w:hAnsi="Courier New" w:cs="Courier New"/>
+          <w:color w:val="BCBEC4"/>
+          <w:sz w:val="20"/>
+          <w:lang w:eastAsia="ja-JP"/>
+        </w:rPr>
+        <w:br/>
+        <w:t xml:space="preserve">  + </w:t>
+      </w:r>
+      <w:r>
+        <w:rPr>
+          <w:rFonts w:ascii="Courier New" w:eastAsia="Times New Roman" w:hAnsi="Courier New" w:cs="Courier New"/>
+          <w:color w:val="CF8E6D"/>
+          <w:sz w:val="20"/>
+          <w:lang w:eastAsia="ja-JP"/>
+        </w:rPr>
+        <w:t>activate</w:t>
+      </w:r>
+      <w:r>
+        <w:rPr>
+          <w:rFonts w:ascii="Courier New" w:eastAsia="Times New Roman" w:hAnsi="Courier New" w:cs="Courier New"/>
+          <w:color w:val="BCBEC4"/>
+          <w:sz w:val="20"/>
+          <w:lang w:eastAsia="ja-JP"/>
+        </w:rPr>
+        <w:t>(): void</w:t>
+      </w:r>
+      <w:r>
+        <w:rPr>
+          <w:rFonts w:ascii="Courier New" w:eastAsia="Times New Roman" w:hAnsi="Courier New" w:cs="Courier New"/>
+          <w:color w:val="BCBEC4"/>
+          <w:sz w:val="20"/>
+          <w:lang w:eastAsia="ja-JP"/>
+        </w:rPr>
+        <w:br/>
+        <w:t xml:space="preserve">  + </w:t>
+      </w:r>
+      <w:r>
+        <w:rPr>
+          <w:rFonts w:ascii="Courier New" w:eastAsia="Times New Roman" w:hAnsi="Courier New" w:cs="Courier New"/>
+          <w:color w:val="CF8E6D"/>
+          <w:sz w:val="20"/>
+          <w:lang w:eastAsia="ja-JP"/>
+        </w:rPr>
+        <w:t>deactivate</w:t>
+      </w:r>
+      <w:r>
+        <w:rPr>
+          <w:rFonts w:ascii="Courier New" w:eastAsia="Times New Roman" w:hAnsi="Courier New" w:cs="Courier New"/>
+          <w:color w:val="BCBEC4"/>
+          <w:sz w:val="20"/>
+          <w:lang w:eastAsia="ja-JP"/>
+        </w:rPr>
+        <w:t>(): void</w:t>
+      </w:r>
+      <w:r>
+        <w:rPr>
+          <w:rFonts w:ascii="Courier New" w:eastAsia="Times New Roman" w:hAnsi="Courier New" w:cs="Courier New"/>
+          <w:color w:val="BCBEC4"/>
+          <w:sz w:val="20"/>
+          <w:lang w:eastAsia="ja-JP"/>
+        </w:rPr>
+        <w:br/>
+        <w:t xml:space="preserve">  - updateStatus(status: boolean): void</w:t>
+      </w:r>
+      <w:r>
+        <w:rPr>
+          <w:rFonts w:ascii="Courier New" w:eastAsia="Times New Roman" w:hAnsi="Courier New" w:cs="Courier New"/>
+          <w:color w:val="BCBEC4"/>
+          <w:sz w:val="20"/>
+          <w:lang w:eastAsia="ja-JP"/>
+        </w:rPr>
+        <w:br/>
+        <w:t xml:space="preserve">  # address: String</w:t>
+      </w:r>
+      <w:r>
+        <w:rPr>
+          <w:rFonts w:ascii="Courier New" w:eastAsia="Times New Roman" w:hAnsi="Courier New" w:cs="Courier New"/>
+          <w:color w:val="BCBEC4"/>
+          <w:sz w:val="20"/>
+          <w:lang w:eastAsia="ja-JP"/>
+        </w:rPr>
+        <w:br/>
+      </w:r>
+      <w:r>
+        <w:rPr>
+          <w:rFonts w:ascii="Courier New" w:eastAsia="Times New Roman" w:hAnsi="Courier New" w:cs="Courier New"/>
+          <w:color w:val="BCBEC4"/>
+          <w:sz w:val="20"/>
+          <w:lang w:eastAsia="ja-JP"/>
+        </w:rPr>
+        <w:lastRenderedPageBreak/>
+        <w:t>}</w:t>
+      </w:r>
+      <w:r>
+        <w:rPr>
+          <w:rFonts w:ascii="Courier New" w:eastAsia="Times New Roman" w:hAnsi="Courier New" w:cs="Courier New"/>
+          <w:color w:val="BCBEC4"/>
+          <w:sz w:val="20"/>
+          <w:lang w:eastAsia="ja-JP"/>
+        </w:rPr>
+        <w:br/>
+      </w:r>
+      <w:r>
+        <w:rPr>
+          <w:rFonts w:ascii="Courier New" w:eastAsia="Times New Roman" w:hAnsi="Courier New" w:cs="Courier New"/>
+          <w:color w:val="BCBEC4"/>
+          <w:sz w:val="20"/>
+          <w:lang w:eastAsia="ja-JP"/>
+        </w:rPr>
+        <w:br/>
+      </w:r>
+      <w:r>
+        <w:rPr>
+          <w:rFonts w:ascii="Courier New" w:eastAsia="Times New Roman" w:hAnsi="Courier New" w:cs="Courier New"/>
+          <w:color w:val="CF8E6D"/>
+          <w:sz w:val="20"/>
+          <w:lang w:eastAsia="ja-JP"/>
+        </w:rPr>
+        <w:t>class</w:t>
+      </w:r>
+      <w:r>
+        <w:rPr>
+          <w:rFonts w:ascii="Courier New" w:eastAsia="Times New Roman" w:hAnsi="Courier New" w:cs="Courier New"/>
+          <w:color w:val="BCBEC4"/>
+          <w:sz w:val="20"/>
+          <w:lang w:eastAsia="ja-JP"/>
+        </w:rPr>
+        <w:t xml:space="preserve"> Room {</w:t>
+      </w:r>
+      <w:r>
+        <w:rPr>
+          <w:rFonts w:ascii="Courier New" w:eastAsia="Times New Roman" w:hAnsi="Courier New" w:cs="Courier New"/>
+          <w:color w:val="BCBEC4"/>
+          <w:sz w:val="20"/>
+          <w:lang w:eastAsia="ja-JP"/>
+        </w:rPr>
+        <w:br/>
+        <w:t xml:space="preserve">  + id: String</w:t>
+      </w:r>
+      <w:r>
+        <w:rPr>
+          <w:rFonts w:ascii="Courier New" w:eastAsia="Times New Roman" w:hAnsi="Courier New" w:cs="Courier New"/>
+          <w:color w:val="BCBEC4"/>
+          <w:sz w:val="20"/>
+          <w:lang w:eastAsia="ja-JP"/>
+        </w:rPr>
+        <w:br/>
+        <w:t xml:space="preserve">  + number: int</w:t>
+      </w:r>
+      <w:r>
+        <w:rPr>
+          <w:rFonts w:ascii="Courier New" w:eastAsia="Times New Roman" w:hAnsi="Courier New" w:cs="Courier New"/>
+          <w:color w:val="BCBEC4"/>
+          <w:sz w:val="20"/>
+          <w:lang w:eastAsia="ja-JP"/>
+        </w:rPr>
+        <w:br/>
+        <w:t xml:space="preserve">  + pricePerNight: double</w:t>
+      </w:r>
+      <w:r>
+        <w:rPr>
+          <w:rFonts w:ascii="Courier New" w:eastAsia="Times New Roman" w:hAnsi="Courier New" w:cs="Courier New"/>
+          <w:color w:val="BCBEC4"/>
+          <w:sz w:val="20"/>
+          <w:lang w:eastAsia="ja-JP"/>
+        </w:rPr>
+        <w:br/>
+        <w:t xml:space="preserve">  + isAvailable(startDate: Date, endDate: Date): boolean</w:t>
+      </w:r>
+      <w:r>
+        <w:rPr>
+          <w:rFonts w:ascii="Courier New" w:eastAsia="Times New Roman" w:hAnsi="Courier New" w:cs="Courier New"/>
+          <w:color w:val="BCBEC4"/>
+          <w:sz w:val="20"/>
+          <w:lang w:eastAsia="ja-JP"/>
+        </w:rPr>
+        <w:br/>
+        <w:t xml:space="preserve">  + bookRoom(booking: Booking): void</w:t>
+      </w:r>
+      <w:r>
+        <w:rPr>
+          <w:rFonts w:ascii="Courier New" w:eastAsia="Times New Roman" w:hAnsi="Courier New" w:cs="Courier New"/>
+          <w:color w:val="BCBEC4"/>
+          <w:sz w:val="20"/>
+          <w:lang w:eastAsia="ja-JP"/>
+        </w:rPr>
+        <w:br/>
+        <w:t xml:space="preserve">  - cleanRoom(): void</w:t>
+      </w:r>
+      <w:r>
+        <w:rPr>
+          <w:rFonts w:ascii="Courier New" w:eastAsia="Times New Roman" w:hAnsi="Courier New" w:cs="Courier New"/>
+          <w:color w:val="BCBEC4"/>
+          <w:sz w:val="20"/>
+          <w:lang w:eastAsia="ja-JP"/>
+        </w:rPr>
+        <w:br/>
+        <w:t xml:space="preserve">  # status: String</w:t>
+      </w:r>
+      <w:r>
+        <w:rPr>
+          <w:rFonts w:ascii="Courier New" w:eastAsia="Times New Roman" w:hAnsi="Courier New" w:cs="Courier New"/>
+          <w:color w:val="BCBEC4"/>
+          <w:sz w:val="20"/>
+          <w:lang w:eastAsia="ja-JP"/>
+        </w:rPr>
+        <w:br/>
+        <w:t>}</w:t>
+      </w:r>
+      <w:r>
+        <w:rPr>
+          <w:rFonts w:ascii="Courier New" w:eastAsia="Times New Roman" w:hAnsi="Courier New" w:cs="Courier New"/>
+          <w:color w:val="BCBEC4"/>
+          <w:sz w:val="20"/>
+          <w:lang w:eastAsia="ja-JP"/>
+        </w:rPr>
+        <w:br/>
+      </w:r>
+      <w:r>
+        <w:rPr>
+          <w:rFonts w:ascii="Courier New" w:eastAsia="Times New Roman" w:hAnsi="Courier New" w:cs="Courier New"/>
+          <w:color w:val="BCBEC4"/>
+          <w:sz w:val="20"/>
+          <w:lang w:eastAsia="ja-JP"/>
+        </w:rPr>
+        <w:br/>
+      </w:r>
+      <w:r>
+        <w:rPr>
+          <w:rFonts w:ascii="Courier New" w:eastAsia="Times New Roman" w:hAnsi="Courier New" w:cs="Courier New"/>
+          <w:color w:val="CF8E6D"/>
+          <w:sz w:val="20"/>
+          <w:lang w:eastAsia="ja-JP"/>
+        </w:rPr>
+        <w:t>class</w:t>
+      </w:r>
+      <w:r>
+        <w:rPr>
+          <w:rFonts w:ascii="Courier New" w:eastAsia="Times New Roman" w:hAnsi="Courier New" w:cs="Courier New"/>
+          <w:color w:val="BCBEC4"/>
+          <w:sz w:val="20"/>
+          <w:lang w:eastAsia="ja-JP"/>
+        </w:rPr>
+        <w:t xml:space="preserve"> RoomType {</w:t>
+      </w:r>
+      <w:r>
+        <w:rPr>
+          <w:rFonts w:ascii="Courier New" w:eastAsia="Times New Roman" w:hAnsi="Courier New" w:cs="Courier New"/>
+          <w:color w:val="BCBEC4"/>
+          <w:sz w:val="20"/>
+          <w:lang w:eastAsia="ja-JP"/>
+        </w:rPr>
+        <w:br/>
+        <w:t xml:space="preserve">  + type: String</w:t>
+      </w:r>
+      <w:r>
+        <w:rPr>
+          <w:rFonts w:ascii="Courier New" w:eastAsia="Times New Roman" w:hAnsi="Courier New" w:cs="Courier New"/>
+          <w:color w:val="BCBEC4"/>
+          <w:sz w:val="20"/>
+          <w:lang w:eastAsia="ja-JP"/>
+        </w:rPr>
+        <w:br/>
+        <w:t xml:space="preserve">  + capacity: int</w:t>
+      </w:r>
+      <w:r>
+        <w:rPr>
+          <w:rFonts w:ascii="Courier New" w:eastAsia="Times New Roman" w:hAnsi="Courier New" w:cs="Courier New"/>
+          <w:color w:val="BCBEC4"/>
+          <w:sz w:val="20"/>
+          <w:lang w:eastAsia="ja-JP"/>
+        </w:rPr>
+        <w:br/>
+        <w:t xml:space="preserve">  + basePrice: double</w:t>
+      </w:r>
+      <w:r>
+        <w:rPr>
+          <w:rFonts w:ascii="Courier New" w:eastAsia="Times New Roman" w:hAnsi="Courier New" w:cs="Courier New"/>
+          <w:color w:val="BCBEC4"/>
+          <w:sz w:val="20"/>
+          <w:lang w:eastAsia="ja-JP"/>
+        </w:rPr>
+        <w:br/>
+        <w:t xml:space="preserve">  + getDescription(): String</w:t>
+      </w:r>
+      <w:r>
+        <w:rPr>
+          <w:rFonts w:ascii="Courier New" w:eastAsia="Times New Roman" w:hAnsi="Courier New" w:cs="Courier New"/>
+          <w:color w:val="BCBEC4"/>
+          <w:sz w:val="20"/>
+          <w:lang w:eastAsia="ja-JP"/>
+        </w:rPr>
+        <w:br/>
+        <w:t xml:space="preserve">  + updatePrice(newPrice: double): void</w:t>
+      </w:r>
+      <w:r>
+        <w:rPr>
+          <w:rFonts w:ascii="Courier New" w:eastAsia="Times New Roman" w:hAnsi="Courier New" w:cs="Courier New"/>
+          <w:color w:val="BCBEC4"/>
+          <w:sz w:val="20"/>
+          <w:lang w:eastAsia="ja-JP"/>
+        </w:rPr>
+        <w:br/>
+        <w:t xml:space="preserve">  - validateType(): boolean</w:t>
+      </w:r>
+      <w:r>
+        <w:rPr>
+          <w:rFonts w:ascii="Courier New" w:eastAsia="Times New Roman" w:hAnsi="Courier New" w:cs="Courier New"/>
+          <w:color w:val="BCBEC4"/>
+          <w:sz w:val="20"/>
+          <w:lang w:eastAsia="ja-JP"/>
+        </w:rPr>
+        <w:br/>
+        <w:t xml:space="preserve">  # features: List&lt;String&gt;</w:t>
+      </w:r>
+      <w:r>
+        <w:rPr>
+          <w:rFonts w:ascii="Courier New" w:eastAsia="Times New Roman" w:hAnsi="Courier New" w:cs="Courier New"/>
+          <w:color w:val="BCBEC4"/>
+          <w:sz w:val="20"/>
+          <w:lang w:eastAsia="ja-JP"/>
+        </w:rPr>
+        <w:br/>
+        <w:t>}</w:t>
+      </w:r>
+      <w:r>
+        <w:rPr>
+          <w:rFonts w:ascii="Courier New" w:eastAsia="Times New Roman" w:hAnsi="Courier New" w:cs="Courier New"/>
+          <w:color w:val="BCBEC4"/>
+          <w:sz w:val="20"/>
+          <w:lang w:eastAsia="ja-JP"/>
+        </w:rPr>
+        <w:br/>
+      </w:r>
+      <w:r>
+        <w:rPr>
+          <w:rFonts w:ascii="Courier New" w:eastAsia="Times New Roman" w:hAnsi="Courier New" w:cs="Courier New"/>
+          <w:color w:val="BCBEC4"/>
+          <w:sz w:val="20"/>
+          <w:lang w:eastAsia="ja-JP"/>
+        </w:rPr>
+        <w:br/>
+      </w:r>
+      <w:r>
+        <w:rPr>
+          <w:rFonts w:ascii="Courier New" w:eastAsia="Times New Roman" w:hAnsi="Courier New" w:cs="Courier New"/>
+          <w:color w:val="CF8E6D"/>
+          <w:sz w:val="20"/>
+          <w:lang w:eastAsia="ja-JP"/>
+        </w:rPr>
+        <w:t>class</w:t>
+      </w:r>
+      <w:r>
+        <w:rPr>
+          <w:rFonts w:ascii="Courier New" w:eastAsia="Times New Roman" w:hAnsi="Courier New" w:cs="Courier New"/>
+          <w:color w:val="BCBEC4"/>
+          <w:sz w:val="20"/>
+          <w:lang w:eastAsia="ja-JP"/>
+        </w:rPr>
+        <w:t xml:space="preserve"> Guest {</w:t>
+      </w:r>
+      <w:r>
+        <w:rPr>
+          <w:rFonts w:ascii="Courier New" w:eastAsia="Times New Roman" w:hAnsi="Courier New" w:cs="Courier New"/>
+          <w:color w:val="BCBEC4"/>
+          <w:sz w:val="20"/>
+          <w:lang w:eastAsia="ja-JP"/>
+        </w:rPr>
+        <w:br/>
+        <w:t xml:space="preserve">  + id: String</w:t>
+      </w:r>
+      <w:r>
+        <w:rPr>
+          <w:rFonts w:ascii="Courier New" w:eastAsia="Times New Roman" w:hAnsi="Courier New" w:cs="Courier New"/>
+          <w:color w:val="BCBEC4"/>
+          <w:sz w:val="20"/>
+          <w:lang w:eastAsia="ja-JP"/>
+        </w:rPr>
+        <w:br/>
+        <w:t xml:space="preserve">  + name: String</w:t>
+      </w:r>
+      <w:r>
+        <w:rPr>
+          <w:rFonts w:ascii="Courier New" w:eastAsia="Times New Roman" w:hAnsi="Courier New" w:cs="Courier New"/>
+          <w:color w:val="BCBEC4"/>
+          <w:sz w:val="20"/>
+          <w:lang w:eastAsia="ja-JP"/>
+        </w:rPr>
+        <w:br/>
+        <w:t xml:space="preserve">  + email: String</w:t>
+      </w:r>
+      <w:r>
+        <w:rPr>
+          <w:rFonts w:ascii="Courier New" w:eastAsia="Times New Roman" w:hAnsi="Courier New" w:cs="Courier New"/>
+          <w:color w:val="BCBEC4"/>
+          <w:sz w:val="20"/>
+          <w:lang w:eastAsia="ja-JP"/>
+        </w:rPr>
+        <w:br/>
+        <w:t xml:space="preserve">  + createBooking(rooms: List&lt;Room&gt;, dates: DateRange): Booking</w:t>
+      </w:r>
+      <w:r>
+        <w:rPr>
+          <w:rFonts w:ascii="Courier New" w:eastAsia="Times New Roman" w:hAnsi="Courier New" w:cs="Courier New"/>
+          <w:color w:val="BCBEC4"/>
+          <w:sz w:val="20"/>
+          <w:lang w:eastAsia="ja-JP"/>
+        </w:rPr>
+        <w:br/>
+        <w:t xml:space="preserve">  + viewBookings(): List&lt;Booking&gt;</w:t>
+      </w:r>
+      <w:r>
+        <w:rPr>
+          <w:rFonts w:ascii="Courier New" w:eastAsia="Times New Roman" w:hAnsi="Courier New" w:cs="Courier New"/>
+          <w:color w:val="BCBEC4"/>
+          <w:sz w:val="20"/>
+          <w:lang w:eastAsia="ja-JP"/>
+        </w:rPr>
+        <w:br/>
+        <w:t xml:space="preserve">  - updateContactInfo(email: String): void</w:t>
+      </w:r>
+      <w:r>
+        <w:rPr>
+          <w:rFonts w:ascii="Courier New" w:eastAsia="Times New Roman" w:hAnsi="Courier New" w:cs="Courier New"/>
+          <w:color w:val="BCBEC4"/>
+          <w:sz w:val="20"/>
+          <w:lang w:eastAsia="ja-JP"/>
+        </w:rPr>
+        <w:br/>
+        <w:t xml:space="preserve">  # phone: String</w:t>
+      </w:r>
+      <w:r>
+        <w:rPr>
+          <w:rFonts w:ascii="Courier New" w:eastAsia="Times New Roman" w:hAnsi="Courier New" w:cs="Courier New"/>
+          <w:color w:val="BCBEC4"/>
+          <w:sz w:val="20"/>
+          <w:lang w:eastAsia="ja-JP"/>
+        </w:rPr>
+        <w:br/>
+        <w:t>}</w:t>
+      </w:r>
+      <w:r>
+        <w:rPr>
+          <w:rFonts w:ascii="Courier New" w:eastAsia="Times New Roman" w:hAnsi="Courier New" w:cs="Courier New"/>
+          <w:color w:val="BCBEC4"/>
+          <w:sz w:val="20"/>
+          <w:lang w:eastAsia="ja-JP"/>
+        </w:rPr>
+        <w:br/>
+      </w:r>
+      <w:r>
+        <w:rPr>
+          <w:rFonts w:ascii="Courier New" w:eastAsia="Times New Roman" w:hAnsi="Courier New" w:cs="Courier New"/>
+          <w:color w:val="BCBEC4"/>
+          <w:sz w:val="20"/>
+          <w:lang w:eastAsia="ja-JP"/>
+        </w:rPr>
+        <w:br/>
+      </w:r>
+      <w:r>
+        <w:rPr>
+          <w:rFonts w:ascii="Courier New" w:eastAsia="Times New Roman" w:hAnsi="Courier New" w:cs="Courier New"/>
+          <w:color w:val="CF8E6D"/>
+          <w:sz w:val="20"/>
+          <w:lang w:eastAsia="ja-JP"/>
+        </w:rPr>
+        <w:t>class</w:t>
+      </w:r>
+      <w:r>
+        <w:rPr>
+          <w:rFonts w:ascii="Courier New" w:eastAsia="Times New Roman" w:hAnsi="Courier New" w:cs="Courier New"/>
+          <w:color w:val="BCBEC4"/>
+          <w:sz w:val="20"/>
+          <w:lang w:eastAsia="ja-JP"/>
+        </w:rPr>
+        <w:t xml:space="preserve"> Booking {</w:t>
+      </w:r>
+      <w:r>
+        <w:rPr>
+          <w:rFonts w:ascii="Courier New" w:eastAsia="Times New Roman" w:hAnsi="Courier New" w:cs="Courier New"/>
+          <w:color w:val="BCBEC4"/>
+          <w:sz w:val="20"/>
+          <w:lang w:eastAsia="ja-JP"/>
+        </w:rPr>
+        <w:br/>
+        <w:t xml:space="preserve">  + id: String</w:t>
+      </w:r>
+      <w:r>
+        <w:rPr>
+          <w:rFonts w:ascii="Courier New" w:eastAsia="Times New Roman" w:hAnsi="Courier New" w:cs="Courier New"/>
+          <w:color w:val="BCBEC4"/>
+          <w:sz w:val="20"/>
+          <w:lang w:eastAsia="ja-JP"/>
+        </w:rPr>
+        <w:br/>
+        <w:t xml:space="preserve">  + startDate: Date</w:t>
+      </w:r>
+      <w:r>
+        <w:rPr>
+          <w:rFonts w:ascii="Courier New" w:eastAsia="Times New Roman" w:hAnsi="Courier New" w:cs="Courier New"/>
+          <w:color w:val="BCBEC4"/>
+          <w:sz w:val="20"/>
+          <w:lang w:eastAsia="ja-JP"/>
+        </w:rPr>
+        <w:br/>
+        <w:t xml:space="preserve">  + endDate: Date</w:t>
+      </w:r>
+      <w:r>
+        <w:rPr>
+          <w:rFonts w:ascii="Courier New" w:eastAsia="Times New Roman" w:hAnsi="Courier New" w:cs="Courier New"/>
+          <w:color w:val="BCBEC4"/>
+          <w:sz w:val="20"/>
+          <w:lang w:eastAsia="ja-JP"/>
+        </w:rPr>
+        <w:br/>
+        <w:t xml:space="preserve">  + confirm(): void</w:t>
+      </w:r>
+      <w:r>
+        <w:rPr>
+          <w:rFonts w:ascii="Courier New" w:eastAsia="Times New Roman" w:hAnsi="Courier New" w:cs="Courier New"/>
+          <w:color w:val="BCBEC4"/>
+          <w:sz w:val="20"/>
+          <w:lang w:eastAsia="ja-JP"/>
+        </w:rPr>
+        <w:br/>
+        <w:t xml:space="preserve">  + cancel(): void</w:t>
+      </w:r>
+      <w:r>
+        <w:rPr>
+          <w:rFonts w:ascii="Courier New" w:eastAsia="Times New Roman" w:hAnsi="Courier New" w:cs="Courier New"/>
+          <w:color w:val="BCBEC4"/>
+          <w:sz w:val="20"/>
+          <w:lang w:eastAsia="ja-JP"/>
+        </w:rPr>
+        <w:br/>
+        <w:t xml:space="preserve">  - calculateDuration(): int</w:t>
+      </w:r>
+      <w:r>
+        <w:rPr>
+          <w:rFonts w:ascii="Courier New" w:eastAsia="Times New Roman" w:hAnsi="Courier New" w:cs="Courier New"/>
+          <w:color w:val="BCBEC4"/>
+          <w:sz w:val="20"/>
+          <w:lang w:eastAsia="ja-JP"/>
+        </w:rPr>
+        <w:br/>
+        <w:t xml:space="preserve">  # totalAmount: double</w:t>
+      </w:r>
+      <w:r>
+        <w:rPr>
+          <w:rFonts w:ascii="Courier New" w:eastAsia="Times New Roman" w:hAnsi="Courier New" w:cs="Courier New"/>
+          <w:color w:val="BCBEC4"/>
+          <w:sz w:val="20"/>
+          <w:lang w:eastAsia="ja-JP"/>
+        </w:rPr>
+        <w:br/>
+        <w:t>}</w:t>
+      </w:r>
+      <w:r>
+        <w:rPr>
+          <w:rFonts w:ascii="Courier New" w:eastAsia="Times New Roman" w:hAnsi="Courier New" w:cs="Courier New"/>
+          <w:color w:val="BCBEC4"/>
+          <w:sz w:val="20"/>
+          <w:lang w:eastAsia="ja-JP"/>
+        </w:rPr>
+        <w:br/>
+      </w:r>
+      <w:r>
+        <w:rPr>
+          <w:rFonts w:ascii="Courier New" w:eastAsia="Times New Roman" w:hAnsi="Courier New" w:cs="Courier New"/>
+          <w:color w:val="BCBEC4"/>
+          <w:sz w:val="20"/>
+          <w:lang w:eastAsia="ja-JP"/>
+        </w:rPr>
+        <w:br/>
+      </w:r>
+      <w:r>
+        <w:rPr>
+          <w:rFonts w:ascii="Courier New" w:eastAsia="Times New Roman" w:hAnsi="Courier New" w:cs="Courier New"/>
+          <w:color w:val="CF8E6D"/>
+          <w:sz w:val="20"/>
+          <w:lang w:eastAsia="ja-JP"/>
+        </w:rPr>
+        <w:t>class</w:t>
+      </w:r>
+      <w:r>
+        <w:rPr>
+          <w:rFonts w:ascii="Courier New" w:eastAsia="Times New Roman" w:hAnsi="Courier New" w:cs="Courier New"/>
+          <w:color w:val="BCBEC4"/>
+          <w:sz w:val="20"/>
+          <w:lang w:eastAsia="ja-JP"/>
+        </w:rPr>
+        <w:t xml:space="preserve"> Invoice {</w:t>
+      </w:r>
+      <w:r>
+        <w:rPr>
+          <w:rFonts w:ascii="Courier New" w:eastAsia="Times New Roman" w:hAnsi="Courier New" w:cs="Courier New"/>
+          <w:color w:val="BCBEC4"/>
+          <w:sz w:val="20"/>
+          <w:lang w:eastAsia="ja-JP"/>
+        </w:rPr>
+        <w:br/>
+        <w:t xml:space="preserve">  + id: String</w:t>
+      </w:r>
+      <w:r>
+        <w:rPr>
+          <w:rFonts w:ascii="Courier New" w:eastAsia="Times New Roman" w:hAnsi="Courier New" w:cs="Courier New"/>
+          <w:color w:val="BCBEC4"/>
+          <w:sz w:val="20"/>
+          <w:lang w:eastAsia="ja-JP"/>
+        </w:rPr>
+        <w:br/>
+        <w:t xml:space="preserve">  + amount: double</w:t>
+      </w:r>
+      <w:r>
+        <w:rPr>
+          <w:rFonts w:ascii="Courier New" w:eastAsia="Times New Roman" w:hAnsi="Courier New" w:cs="Courier New"/>
+          <w:color w:val="BCBEC4"/>
+          <w:sz w:val="20"/>
+          <w:lang w:eastAsia="ja-JP"/>
+        </w:rPr>
+        <w:br/>
+        <w:t xml:space="preserve">  + issueDate: Date</w:t>
+      </w:r>
+      <w:r>
+        <w:rPr>
+          <w:rFonts w:ascii="Courier New" w:eastAsia="Times New Roman" w:hAnsi="Courier New" w:cs="Courier New"/>
+          <w:color w:val="BCBEC4"/>
+          <w:sz w:val="20"/>
+          <w:lang w:eastAsia="ja-JP"/>
+        </w:rPr>
+        <w:br/>
+        <w:t xml:space="preserve">  + generatePdf(): File</w:t>
+      </w:r>
+      <w:r>
+        <w:rPr>
+          <w:rFonts w:ascii="Courier New" w:eastAsia="Times New Roman" w:hAnsi="Courier New" w:cs="Courier New"/>
+          <w:color w:val="BCBEC4"/>
+          <w:sz w:val="20"/>
+          <w:lang w:eastAsia="ja-JP"/>
+        </w:rPr>
+        <w:br/>
+        <w:t xml:space="preserve">  + sendToGuest(guest: Guest): void</w:t>
+      </w:r>
+      <w:r>
+        <w:rPr>
+          <w:rFonts w:ascii="Courier New" w:eastAsia="Times New Roman" w:hAnsi="Courier New" w:cs="Courier New"/>
+          <w:color w:val="BCBEC4"/>
+          <w:sz w:val="20"/>
+          <w:lang w:eastAsia="ja-JP"/>
+        </w:rPr>
+        <w:br/>
+        <w:t xml:space="preserve">  - applyTax(): double</w:t>
+      </w:r>
+      <w:r>
+        <w:rPr>
+          <w:rFonts w:ascii="Courier New" w:eastAsia="Times New Roman" w:hAnsi="Courier New" w:cs="Courier New"/>
+          <w:color w:val="BCBEC4"/>
+          <w:sz w:val="20"/>
+          <w:lang w:eastAsia="ja-JP"/>
+        </w:rPr>
+        <w:br/>
+        <w:t xml:space="preserve">  # status: String</w:t>
+      </w:r>
+      <w:r>
+        <w:rPr>
+          <w:rFonts w:ascii="Courier New" w:eastAsia="Times New Roman" w:hAnsi="Courier New" w:cs="Courier New"/>
+          <w:color w:val="BCBEC4"/>
+          <w:sz w:val="20"/>
+          <w:lang w:eastAsia="ja-JP"/>
+        </w:rPr>
+        <w:br/>
+        <w:t>}</w:t>
+      </w:r>
+      <w:r>
+        <w:rPr>
+          <w:rFonts w:ascii="Courier New" w:eastAsia="Times New Roman" w:hAnsi="Courier New" w:cs="Courier New"/>
+          <w:color w:val="BCBEC4"/>
+          <w:sz w:val="20"/>
+          <w:lang w:eastAsia="ja-JP"/>
+        </w:rPr>
+        <w:br/>
+      </w:r>
+      <w:r>
+        <w:rPr>
+          <w:rFonts w:ascii="Courier New" w:eastAsia="Times New Roman" w:hAnsi="Courier New" w:cs="Courier New"/>
+          <w:color w:val="BCBEC4"/>
+          <w:sz w:val="20"/>
+          <w:lang w:eastAsia="ja-JP"/>
+        </w:rPr>
+        <w:br/>
+      </w:r>
+      <w:r>
+        <w:rPr>
+          <w:rFonts w:ascii="Courier New" w:eastAsia="Times New Roman" w:hAnsi="Courier New" w:cs="Courier New"/>
+          <w:color w:val="CF8E6D"/>
+          <w:sz w:val="20"/>
+          <w:lang w:eastAsia="ja-JP"/>
+        </w:rPr>
+        <w:t>class</w:t>
+      </w:r>
+      <w:r>
+        <w:rPr>
+          <w:rFonts w:ascii="Courier New" w:eastAsia="Times New Roman" w:hAnsi="Courier New" w:cs="Courier New"/>
+          <w:color w:val="BCBEC4"/>
+          <w:sz w:val="20"/>
+          <w:lang w:eastAsia="ja-JP"/>
+        </w:rPr>
+        <w:t xml:space="preserve"> Payment {</w:t>
+      </w:r>
+      <w:r>
+        <w:rPr>
+          <w:rFonts w:ascii="Courier New" w:eastAsia="Times New Roman" w:hAnsi="Courier New" w:cs="Courier New"/>
+          <w:color w:val="BCBEC4"/>
+          <w:sz w:val="20"/>
+          <w:lang w:eastAsia="ja-JP"/>
+        </w:rPr>
+        <w:br/>
+        <w:t xml:space="preserve">  + id: String</w:t>
+      </w:r>
+      <w:r>
+        <w:rPr>
+          <w:rFonts w:ascii="Courier New" w:eastAsia="Times New Roman" w:hAnsi="Courier New" w:cs="Courier New"/>
+          <w:color w:val="BCBEC4"/>
+          <w:sz w:val="20"/>
+          <w:lang w:eastAsia="ja-JP"/>
+        </w:rPr>
+        <w:br/>
+        <w:t xml:space="preserve">  + amount: double</w:t>
+      </w:r>
+      <w:r>
+        <w:rPr>
+          <w:rFonts w:ascii="Courier New" w:eastAsia="Times New Roman" w:hAnsi="Courier New" w:cs="Courier New"/>
+          <w:color w:val="BCBEC4"/>
+          <w:sz w:val="20"/>
+          <w:lang w:eastAsia="ja-JP"/>
+        </w:rPr>
+        <w:br/>
+        <w:t xml:space="preserve">  + method: String</w:t>
+      </w:r>
+      <w:r>
+        <w:rPr>
+          <w:rFonts w:ascii="Courier New" w:eastAsia="Times New Roman" w:hAnsi="Courier New" w:cs="Courier New"/>
+          <w:color w:val="BCBEC4"/>
+          <w:sz w:val="20"/>
+          <w:lang w:eastAsia="ja-JP"/>
+        </w:rPr>
+        <w:br/>
+        <w:t xml:space="preserve">  + process(): boolean</w:t>
+      </w:r>
+      <w:r>
+        <w:rPr>
+          <w:rFonts w:ascii="Courier New" w:eastAsia="Times New Roman" w:hAnsi="Courier New" w:cs="Courier New"/>
+          <w:color w:val="BCBEC4"/>
+          <w:sz w:val="20"/>
+          <w:lang w:eastAsia="ja-JP"/>
+        </w:rPr>
+        <w:br/>
+      </w:r>
+      <w:r>
+        <w:rPr>
+          <w:rFonts w:ascii="Courier New" w:eastAsia="Times New Roman" w:hAnsi="Courier New" w:cs="Courier New"/>
+          <w:color w:val="BCBEC4"/>
+          <w:sz w:val="20"/>
+          <w:lang w:eastAsia="ja-JP"/>
+        </w:rPr>
+        <w:lastRenderedPageBreak/>
+        <w:t xml:space="preserve">  + refund(): void</w:t>
+      </w:r>
+      <w:r>
+        <w:rPr>
+          <w:rFonts w:ascii="Courier New" w:eastAsia="Times New Roman" w:hAnsi="Courier New" w:cs="Courier New"/>
+          <w:color w:val="BCBEC4"/>
+          <w:sz w:val="20"/>
+          <w:lang w:eastAsia="ja-JP"/>
+        </w:rPr>
+        <w:br/>
+        <w:t xml:space="preserve">  - verifyTransaction(): boolean</w:t>
+      </w:r>
+      <w:r>
+        <w:rPr>
+          <w:rFonts w:ascii="Courier New" w:eastAsia="Times New Roman" w:hAnsi="Courier New" w:cs="Courier New"/>
+          <w:color w:val="BCBEC4"/>
+          <w:sz w:val="20"/>
+          <w:lang w:eastAsia="ja-JP"/>
+        </w:rPr>
+        <w:br/>
+        <w:t xml:space="preserve">  # transactionId: String</w:t>
+      </w:r>
+      <w:r>
+        <w:rPr>
+          <w:rFonts w:ascii="Courier New" w:eastAsia="Times New Roman" w:hAnsi="Courier New" w:cs="Courier New"/>
+          <w:color w:val="BCBEC4"/>
+          <w:sz w:val="20"/>
+          <w:lang w:eastAsia="ja-JP"/>
+        </w:rPr>
+        <w:br/>
+        <w:t>}</w:t>
+      </w:r>
+      <w:r>
+        <w:rPr>
+          <w:rFonts w:ascii="Courier New" w:eastAsia="Times New Roman" w:hAnsi="Courier New" w:cs="Courier New"/>
+          <w:color w:val="BCBEC4"/>
+          <w:sz w:val="20"/>
+          <w:lang w:eastAsia="ja-JP"/>
+        </w:rPr>
+        <w:br/>
+      </w:r>
+      <w:r>
+        <w:rPr>
+          <w:rFonts w:ascii="Courier New" w:eastAsia="Times New Roman" w:hAnsi="Courier New" w:cs="Courier New"/>
+          <w:color w:val="BCBEC4"/>
+          <w:sz w:val="20"/>
+          <w:lang w:eastAsia="ja-JP"/>
+        </w:rPr>
+        <w:br/>
+      </w:r>
+      <w:r>
+        <w:rPr>
+          <w:rFonts w:ascii="Courier New" w:eastAsia="Times New Roman" w:hAnsi="Courier New" w:cs="Courier New"/>
+          <w:color w:val="7A7E85"/>
+          <w:sz w:val="20"/>
+          <w:lang w:eastAsia="ja-JP"/>
+        </w:rPr>
+        <w:t>' Relationships</w:t>
+      </w:r>
+      <w:r>
+        <w:rPr>
+          <w:rFonts w:ascii="Courier New" w:eastAsia="Times New Roman" w:hAnsi="Courier New" w:cs="Courier New"/>
+          <w:color w:val="BCBEC4"/>
+          <w:sz w:val="20"/>
+          <w:lang w:eastAsia="ja-JP"/>
+        </w:rPr>
+        <w:br/>
+        <w:t>BookingController ..&gt; IBookingService : &lt;&lt;use&gt;&gt;</w:t>
+      </w:r>
+      <w:r>
+        <w:rPr>
+          <w:rFonts w:ascii="Courier New" w:eastAsia="Times New Roman" w:hAnsi="Courier New" w:cs="Courier New"/>
+          <w:color w:val="BCBEC4"/>
+          <w:sz w:val="20"/>
+          <w:lang w:eastAsia="ja-JP"/>
+        </w:rPr>
+        <w:br/>
+        <w:t>BookingService &lt;|.. IBookingService</w:t>
+      </w:r>
+      <w:r>
+        <w:rPr>
+          <w:rFonts w:ascii="Courier New" w:eastAsia="Times New Roman" w:hAnsi="Courier New" w:cs="Courier New"/>
+          <w:color w:val="BCBEC4"/>
+          <w:sz w:val="20"/>
+          <w:lang w:eastAsia="ja-JP"/>
+        </w:rPr>
+        <w:br/>
+        <w:t>BookingService ..&gt; IBookingRepository : &lt;&lt;use&gt;&gt;</w:t>
+      </w:r>
+      <w:r>
+        <w:rPr>
+          <w:rFonts w:ascii="Courier New" w:eastAsia="Times New Roman" w:hAnsi="Courier New" w:cs="Courier New"/>
+          <w:color w:val="BCBEC4"/>
+          <w:sz w:val="20"/>
+          <w:lang w:eastAsia="ja-JP"/>
+        </w:rPr>
+        <w:br/>
+      </w:r>
+      <w:r>
+        <w:rPr>
+          <w:rFonts w:ascii="Courier New" w:eastAsia="Times New Roman" w:hAnsi="Courier New" w:cs="Courier New"/>
+          <w:color w:val="BCBEC4"/>
+          <w:sz w:val="20"/>
+          <w:lang w:eastAsia="ja-JP"/>
+        </w:rPr>
+        <w:br/>
+        <w:t>Hotel "1" *-- "*" Room : manages</w:t>
+      </w:r>
+      <w:r>
+        <w:rPr>
+          <w:rFonts w:ascii="Courier New" w:eastAsia="Times New Roman" w:hAnsi="Courier New" w:cs="Courier New"/>
+          <w:color w:val="BCBEC4"/>
+          <w:sz w:val="20"/>
+          <w:lang w:eastAsia="ja-JP"/>
+        </w:rPr>
+        <w:br/>
+        <w:t>RoomType "1" -- "*" Room : categorizes</w:t>
+      </w:r>
+      <w:r>
+        <w:rPr>
+          <w:rFonts w:ascii="Courier New" w:eastAsia="Times New Roman" w:hAnsi="Courier New" w:cs="Courier New"/>
+          <w:color w:val="BCBEC4"/>
+          <w:sz w:val="20"/>
+          <w:lang w:eastAsia="ja-JP"/>
+        </w:rPr>
+        <w:br/>
+        <w:t>Guest "1" -- "*" Booking : places</w:t>
+      </w:r>
+      <w:r>
+        <w:rPr>
+          <w:rFonts w:ascii="Courier New" w:eastAsia="Times New Roman" w:hAnsi="Courier New" w:cs="Courier New"/>
+          <w:color w:val="BCBEC4"/>
+          <w:sz w:val="20"/>
+          <w:lang w:eastAsia="ja-JP"/>
+        </w:rPr>
+        <w:br/>
+        <w:t>Booking "1" -- "1..*" Room : includes</w:t>
+      </w:r>
+      <w:r>
+        <w:rPr>
+          <w:rFonts w:ascii="Courier New" w:eastAsia="Times New Roman" w:hAnsi="Courier New" w:cs="Courier New"/>
+          <w:color w:val="BCBEC4"/>
+          <w:sz w:val="20"/>
+          <w:lang w:eastAsia="ja-JP"/>
+        </w:rPr>
+        <w:br/>
+      </w:r>
+      <w:r>
+        <w:rPr>
+          <w:rFonts w:ascii="Courier New" w:eastAsia="Times New Roman" w:hAnsi="Courier New" w:cs="Courier New"/>
+          <w:color w:val="BCBEC4"/>
+          <w:sz w:val="20"/>
+          <w:lang w:eastAsia="ja-JP"/>
+        </w:rPr>
+        <w:br/>
+      </w:r>
+      <w:r>
+        <w:rPr>
+          <w:rFonts w:ascii="Courier New" w:eastAsia="Times New Roman" w:hAnsi="Courier New" w:cs="Courier New"/>
+          <w:color w:val="7A7E85"/>
+          <w:sz w:val="20"/>
+          <w:lang w:eastAsia="ja-JP"/>
+        </w:rPr>
+        <w:t>' From questions</w:t>
+      </w:r>
+      <w:r>
+        <w:rPr>
+          <w:rFonts w:ascii="Courier New" w:eastAsia="Times New Roman" w:hAnsi="Courier New" w:cs="Courier New"/>
+          <w:color w:val="BCBEC4"/>
+          <w:sz w:val="20"/>
+          <w:lang w:eastAsia="ja-JP"/>
+        </w:rPr>
+        <w:br/>
+        <w:t>Booking "1" o-- "1..*" Invoice : generates</w:t>
+      </w:r>
+      <w:r>
+        <w:rPr>
+          <w:rFonts w:ascii="Courier New" w:eastAsia="Times New Roman" w:hAnsi="Courier New" w:cs="Courier New"/>
+          <w:color w:val="BCBEC4"/>
+          <w:sz w:val="20"/>
+          <w:lang w:eastAsia="ja-JP"/>
+        </w:rPr>
+        <w:br/>
+        <w:t>Booking "1" *-- "1" Payment : processes</w:t>
+      </w:r>
+      <w:r>
+        <w:rPr>
+          <w:rFonts w:ascii="Courier New" w:eastAsia="Times New Roman" w:hAnsi="Courier New" w:cs="Courier New"/>
+          <w:color w:val="BCBEC4"/>
+          <w:sz w:val="20"/>
+          <w:lang w:eastAsia="ja-JP"/>
+        </w:rPr>
+        <w:br/>
+      </w:r>
+      <w:r>
+        <w:rPr>
+          <w:rFonts w:ascii="Courier New" w:eastAsia="Times New Roman" w:hAnsi="Courier New" w:cs="Courier New"/>
+          <w:color w:val="BCBEC4"/>
+          <w:sz w:val="20"/>
+          <w:lang w:eastAsia="ja-JP"/>
+        </w:rPr>
+        <w:br/>
+      </w:r>
+      <w:r>
+        <w:rPr>
+          <w:rFonts w:ascii="Courier New" w:eastAsia="Times New Roman" w:hAnsi="Courier New" w:cs="Courier New"/>
+          <w:color w:val="B3AE60"/>
+          <w:sz w:val="20"/>
+          <w:lang w:eastAsia="ja-JP"/>
+        </w:rPr>
+        <w:t>@enduml</w:t>
+      </w:r>
+    </w:p>
+    <w:p/>
+    <w:p/>
+    <w:p>
+      <w:pPr>
+        <w:jc w:val="left"/>
+      </w:pPr>
+      <w:r>
+        <w:drawing>
+          <wp:inline distT="0" distB="0" distL="0" distR="0" wp14:anchorId="265C2FDA" wp14:editId="4A839FD2">
+            <wp:extent cx="6288347" cy="2295525"/>
+            <wp:effectExtent l="0" t="0" r="0" b="0"/>
+            <wp:docPr id="607427609" name="Picture 4"/>
+            <wp:cNvGraphicFramePr>
+              <a:graphicFrameLocks xmlns:a="http://schemas.openxmlformats.org/drawingml/2006/main" noChangeAspect="1"/>
+            </wp:cNvGraphicFramePr>
+            <a:graphic xmlns:a="http://schemas.openxmlformats.org/drawingml/2006/main">
+              <a:graphicData uri="http://schemas.openxmlformats.org/drawingml/2006/picture">
+                <pic:pic xmlns:pic="http://schemas.openxmlformats.org/drawingml/2006/picture">
+                  <pic:nvPicPr>
+                    <pic:cNvPr id="0" name="Picture 16"/>
+                    <pic:cNvPicPr>
+                      <a:picLocks noChangeAspect="1" noChangeArrowheads="1"/>
+                    </pic:cNvPicPr>
+                  </pic:nvPicPr>
+                  <pic:blipFill>
+                    <a:blip r:embed="rId10" cstate="print">
+                      <a:extLst>
+                        <a:ext uri="{28A0092B-C50C-407E-A947-70E740481C1C}">
+                          <a14:useLocalDpi xmlns:a14="http://schemas.microsoft.com/office/drawing/2010/main" val="0"/>
+                        </a:ext>
+                      </a:extLst>
+                    </a:blip>
+                    <a:srcRect/>
+                    <a:stretch>
+                      <a:fillRect/>
+                    </a:stretch>
+                  </pic:blipFill>
+                  <pic:spPr bwMode="auto">
+                    <a:xfrm>
+                      <a:off x="0" y="0"/>
+                      <a:ext cx="6476213" cy="2364104"/>
+                    </a:xfrm>
+                    <a:prstGeom prst="rect">
+                      <a:avLst/>
+                    </a:prstGeom>
+                    <a:noFill/>
+                    <a:ln>
+                      <a:noFill/>
+                    </a:ln>
+                  </pic:spPr>
+                </pic:pic>
+              </a:graphicData>
+            </a:graphic>
+          </wp:inline>
+        </w:drawing>
+      </w:r>
+    </w:p>
+    <w:p/>
     <w:p>
       <w:pPr>
         <w:pStyle w:val="Heading2"/>
@@ -4164,11 +5969,299 @@
           <w:numId w:val="16"/>
         </w:numPr>
       </w:pPr>
-      <w:bookmarkStart w:id="14" w:name="_Toc220595610"/>
+      <w:bookmarkStart w:id="14" w:name="_Toc220702374"/>
       <w:r>
         <w:t>Prompt</w:t>
       </w:r>
       <w:bookmarkEnd w:id="14"/>
+    </w:p>
+    <w:p>
+      <w:r>
+        <w:t>Bạn cần thiết kế một module đặt phòng với các yêu cầu nghiệp vụ sau:</w:t>
+      </w:r>
+    </w:p>
+    <w:p>
+      <w:pPr>
+        <w:ind w:left="720" w:firstLine="0"/>
+      </w:pPr>
+      <w:r>
+        <w:t>•</w:t>
+      </w:r>
+      <w:r>
+        <w:tab/>
+        <w:t>Lớp Điều khiển (Controller): BookingController tiếp nhận yêu cầu đặt phòng makeReservation và hủy phòng cancelReservation.</w:t>
+      </w:r>
+    </w:p>
+    <w:p>
+      <w:pPr>
+        <w:ind w:left="720" w:firstLine="0"/>
+      </w:pPr>
+      <w:r>
+        <w:t>•</w:t>
+      </w:r>
+      <w:r>
+        <w:tab/>
+        <w:t>Lớp Nghiệp vụ (Service): BookingService xử lý logic kiểm tra phòng trống checkAvailability, tính tiền calculateTotal và áp dụng giảm giá applyDiscount. Lớp này phải thực thi Interface IBookingService.</w:t>
+      </w:r>
+    </w:p>
+    <w:p>
+      <w:pPr>
+        <w:ind w:left="720" w:firstLine="0"/>
+      </w:pPr>
+      <w:r>
+        <w:lastRenderedPageBreak/>
+        <w:t>•</w:t>
+      </w:r>
+      <w:r>
+        <w:tab/>
+        <w:t>Lớp Dữ liệu (Repository): IBookingRepository chịu trách nhiệm lưu trữ và truy vấn thông tin đơn đặt phòng từ Database.</w:t>
+      </w:r>
+    </w:p>
+    <w:p>
+      <w:r>
+        <w:t>•</w:t>
+      </w:r>
+      <w:r>
+        <w:tab/>
+        <w:t>Các thực thể (Entities):</w:t>
+      </w:r>
+    </w:p>
+    <w:p>
+      <w:pPr>
+        <w:ind w:left="720" w:firstLine="0"/>
+      </w:pPr>
+      <w:r>
+        <w:t>o</w:t>
+      </w:r>
+      <w:r>
+        <w:tab/>
+        <w:t>Một Hotel quản lý nhiều Room. Nếu Hotel bị ngưng hoạt động, các Room cũng biến khỏi hệ thống</w:t>
+      </w:r>
+    </w:p>
+    <w:p>
+      <w:pPr>
+        <w:ind w:left="720" w:firstLine="0"/>
+      </w:pPr>
+      <w:r>
+        <w:t>o</w:t>
+      </w:r>
+      <w:r>
+        <w:tab/>
+        <w:t>Mỗi Room thuộc về một RoomType (Single, Double, Suite). Nhiều phòng có thể cùng một loại.</w:t>
+      </w:r>
+    </w:p>
+    <w:p>
+      <w:pPr>
+        <w:ind w:left="720" w:firstLine="0"/>
+      </w:pPr>
+      <w:r>
+        <w:t>o</w:t>
+      </w:r>
+      <w:r>
+        <w:tab/>
+        <w:t>Một khách hàng (Guest) có thể thực hiện nhiều đơn đặt phòng (Booking) theo thời gian.</w:t>
+      </w:r>
+    </w:p>
+    <w:p>
+      <w:pPr>
+        <w:ind w:left="720" w:firstLine="0"/>
+      </w:pPr>
+      <w:r>
+        <w:t>o</w:t>
+      </w:r>
+      <w:r>
+        <w:tab/>
+        <w:t>Một Booking có thể bao gồm một hoặc nhiều Room cho một khoảng thời gian.</w:t>
+      </w:r>
+    </w:p>
+    <w:p>
+      <w:pPr>
+        <w:ind w:left="720" w:firstLine="0"/>
+      </w:pPr>
+      <w:r>
+        <w:t>T</w:t>
+      </w:r>
+      <w:r>
+        <w:t>ôi đang làm bài tập về vẽ class diagram, dựa vào nội dung đề bài hãy giúp tôi hoàn thành yêu cầu dưới đây:</w:t>
+      </w:r>
+    </w:p>
+    <w:p>
+      <w:pPr>
+        <w:ind w:left="720" w:firstLine="0"/>
+      </w:pPr>
+      <w:r>
+        <w:t>Sử dụng công cụ PlantUML trong Intellij IDE, hãy viết mã để tạo ra sơ đồ lớp (Class Diagram) cho hệ thống trên. Sơ đồ phải đáp ứng các tiêu chuẩn kỹ thuật sau:</w:t>
+      </w:r>
+    </w:p>
+    <w:p>
+      <w:pPr>
+        <w:ind w:left="720" w:firstLine="0"/>
+      </w:pPr>
+      <w:r>
+        <w:t>•</w:t>
+      </w:r>
+      <w:r>
+        <w:tab/>
+        <w:t>Cấu trúc: Áp dụng mô hình 3 lớp rõ ràng. Sử dụng Stereotypes (&lt;&lt;Controller&gt;&gt;, &lt;&lt;Service&gt;&gt;, v.v.).</w:t>
+      </w:r>
+    </w:p>
+    <w:p>
+      <w:pPr>
+        <w:ind w:left="720" w:firstLine="0"/>
+      </w:pPr>
+      <w:r>
+        <w:t>•</w:t>
+      </w:r>
+      <w:r>
+        <w:tab/>
+        <w:t>Thuộc tính &amp; Phương thức: Bổ sung ít nhất 3 thuộc tính và 2 phương thức tiêu biểu cho mỗi lớp.</w:t>
+      </w:r>
+    </w:p>
+    <w:p>
+      <w:r>
+        <w:t>•</w:t>
+      </w:r>
+      <w:r>
+        <w:tab/>
+        <w:t>Ký hiệu quan hệ: Sử dụng đúng các ký hiệu:</w:t>
+      </w:r>
+    </w:p>
+    <w:p>
+      <w:r>
+        <w:t>o</w:t>
+      </w:r>
+      <w:r>
+        <w:tab/>
+        <w:t>Realization (&lt;</w:t>
+      </w:r>
+      <w:proofErr w:type="gramStart"/>
+      <w:r>
+        <w:t>|..</w:t>
+      </w:r>
+      <w:proofErr w:type="gramEnd"/>
+      <w:r>
+        <w:t>)</w:t>
+      </w:r>
+    </w:p>
+    <w:p>
+      <w:r>
+        <w:t>o</w:t>
+      </w:r>
+      <w:r>
+        <w:tab/>
+        <w:t>Aggregation (o--)</w:t>
+      </w:r>
+    </w:p>
+    <w:p>
+      <w:r>
+        <w:t>o</w:t>
+      </w:r>
+      <w:r>
+        <w:tab/>
+        <w:t>Composition (*--)</w:t>
+      </w:r>
+    </w:p>
+    <w:p>
+      <w:r>
+        <w:t>o</w:t>
+      </w:r>
+      <w:r>
+        <w:tab/>
+        <w:t>Association (--&gt;)</w:t>
+      </w:r>
+    </w:p>
+    <w:p>
+      <w:r>
+        <w:t>o</w:t>
+      </w:r>
+      <w:r>
+        <w:tab/>
+        <w:t xml:space="preserve">Dependency </w:t>
+      </w:r>
+      <w:proofErr w:type="gramStart"/>
+      <w:r>
+        <w:t>(..</w:t>
+      </w:r>
+      <w:proofErr w:type="gramEnd"/>
+      <w:r>
+        <w:t>&gt;)</w:t>
+      </w:r>
+    </w:p>
+    <w:p>
+      <w:pPr>
+        <w:ind w:left="720" w:firstLine="0"/>
+      </w:pPr>
+      <w:r>
+        <w:t>•</w:t>
+      </w:r>
+      <w:r>
+        <w:tab/>
+        <w:t xml:space="preserve">Bội số (Multiplicity): Ghi rõ bội số ở tất cả các đầu mối quan hệ giữa các Entity (ví dụ: 1, *, </w:t>
+      </w:r>
+      <w:proofErr w:type="gramStart"/>
+      <w:r>
+        <w:t>0..</w:t>
+      </w:r>
+      <w:proofErr w:type="gramEnd"/>
+      <w:r>
+        <w:t>1).</w:t>
+      </w:r>
+    </w:p>
+    <w:p>
+      <w:pPr>
+        <w:ind w:left="720" w:firstLine="0"/>
+      </w:pPr>
+      <w:r>
+        <w:t>•</w:t>
+      </w:r>
+      <w:r>
+        <w:tab/>
+        <w:t>Trình bày: Sử dụng linetype ortho, bỏ package dài dòng, hiển thị ký hiệu phạm vi truy cập (+/-).</w:t>
+      </w:r>
+    </w:p>
+    <w:p/>
+    <w:p>
+      <w:pPr>
+        <w:ind w:left="720" w:firstLine="0"/>
+      </w:pPr>
+      <w:r>
+        <w:lastRenderedPageBreak/>
+        <w:t>Thể hiện rõ ràng các mối quan hệ, thuộc tính, hàm public, private, protected kí hiệu rõ ràng, dễ phân biệt</w:t>
+      </w:r>
+    </w:p>
+    <w:p>
+      <w:r>
+        <w:t>Mỗi thuộc tính, mỗi hàm cần có:</w:t>
+      </w:r>
+    </w:p>
+    <w:p>
+      <w:pPr>
+        <w:pStyle w:val="ListParagraph"/>
+        <w:numPr>
+          <w:ilvl w:val="0"/>
+          <w:numId w:val="39"/>
+        </w:numPr>
+      </w:pPr>
+      <w:r>
+        <w:t>Dữ liệu đầu vào + kiểu dữ liệu của đầu vào (nếu có),</w:t>
+      </w:r>
+    </w:p>
+    <w:p>
+      <w:pPr>
+        <w:pStyle w:val="ListParagraph"/>
+        <w:numPr>
+          <w:ilvl w:val="0"/>
+          <w:numId w:val="39"/>
+        </w:numPr>
+      </w:pPr>
+      <w:r>
+        <w:t>Kiểu dữ liệu của thuộc tính, hàm</w:t>
+      </w:r>
+    </w:p>
+    <w:p>
+      <w:pPr>
+        <w:ind w:left="720" w:firstLine="0"/>
+      </w:pPr>
     </w:p>
     <w:sectPr>
       <w:pgSz w:w="12240" w:h="15840"/>
@@ -6217,6 +8310,119 @@
     </w:lvl>
   </w:abstractNum>
   <w:abstractNum w:abstractNumId="17" w15:restartNumberingAfterBreak="0">
+    <w:nsid w:val="41D24BC5"/>
+    <w:multiLevelType w:val="hybridMultilevel"/>
+    <w:tmpl w:val="FD74E2FA"/>
+    <w:lvl w:ilvl="0" w:tplc="04090001">
+      <w:start w:val="1"/>
+      <w:numFmt w:val="bullet"/>
+      <w:lvlText w:val=""/>
+      <w:lvlJc w:val="left"/>
+      <w:pPr>
+        <w:ind w:left="1440" w:hanging="360"/>
+      </w:pPr>
+      <w:rPr>
+        <w:rFonts w:ascii="Symbol" w:hAnsi="Symbol" w:hint="default"/>
+      </w:rPr>
+    </w:lvl>
+    <w:lvl w:ilvl="1" w:tplc="04090003" w:tentative="1">
+      <w:start w:val="1"/>
+      <w:numFmt w:val="bullet"/>
+      <w:lvlText w:val="o"/>
+      <w:lvlJc w:val="left"/>
+      <w:pPr>
+        <w:ind w:left="2160" w:hanging="360"/>
+      </w:pPr>
+      <w:rPr>
+        <w:rFonts w:ascii="Courier New" w:hAnsi="Courier New" w:cs="Courier New" w:hint="default"/>
+      </w:rPr>
+    </w:lvl>
+    <w:lvl w:ilvl="2" w:tplc="04090005" w:tentative="1">
+      <w:start w:val="1"/>
+      <w:numFmt w:val="bullet"/>
+      <w:lvlText w:val=""/>
+      <w:lvlJc w:val="left"/>
+      <w:pPr>
+        <w:ind w:left="2880" w:hanging="360"/>
+      </w:pPr>
+      <w:rPr>
+        <w:rFonts w:ascii="Wingdings" w:hAnsi="Wingdings" w:hint="default"/>
+      </w:rPr>
+    </w:lvl>
+    <w:lvl w:ilvl="3" w:tplc="04090001" w:tentative="1">
+      <w:start w:val="1"/>
+      <w:numFmt w:val="bullet"/>
+      <w:lvlText w:val=""/>
+      <w:lvlJc w:val="left"/>
+      <w:pPr>
+        <w:ind w:left="3600" w:hanging="360"/>
+      </w:pPr>
+      <w:rPr>
+        <w:rFonts w:ascii="Symbol" w:hAnsi="Symbol" w:hint="default"/>
+      </w:rPr>
+    </w:lvl>
+    <w:lvl w:ilvl="4" w:tplc="04090003" w:tentative="1">
+      <w:start w:val="1"/>
+      <w:numFmt w:val="bullet"/>
+      <w:lvlText w:val="o"/>
+      <w:lvlJc w:val="left"/>
+      <w:pPr>
+        <w:ind w:left="4320" w:hanging="360"/>
+      </w:pPr>
+      <w:rPr>
+        <w:rFonts w:ascii="Courier New" w:hAnsi="Courier New" w:cs="Courier New" w:hint="default"/>
+      </w:rPr>
+    </w:lvl>
+    <w:lvl w:ilvl="5" w:tplc="04090005" w:tentative="1">
+      <w:start w:val="1"/>
+      <w:numFmt w:val="bullet"/>
+      <w:lvlText w:val=""/>
+      <w:lvlJc w:val="left"/>
+      <w:pPr>
+        <w:ind w:left="5040" w:hanging="360"/>
+      </w:pPr>
+      <w:rPr>
+        <w:rFonts w:ascii="Wingdings" w:hAnsi="Wingdings" w:hint="default"/>
+      </w:rPr>
+    </w:lvl>
+    <w:lvl w:ilvl="6" w:tplc="04090001" w:tentative="1">
+      <w:start w:val="1"/>
+      <w:numFmt w:val="bullet"/>
+      <w:lvlText w:val=""/>
+      <w:lvlJc w:val="left"/>
+      <w:pPr>
+        <w:ind w:left="5760" w:hanging="360"/>
+      </w:pPr>
+      <w:rPr>
+        <w:rFonts w:ascii="Symbol" w:hAnsi="Symbol" w:hint="default"/>
+      </w:rPr>
+    </w:lvl>
+    <w:lvl w:ilvl="7" w:tplc="04090003" w:tentative="1">
+      <w:start w:val="1"/>
+      <w:numFmt w:val="bullet"/>
+      <w:lvlText w:val="o"/>
+      <w:lvlJc w:val="left"/>
+      <w:pPr>
+        <w:ind w:left="6480" w:hanging="360"/>
+      </w:pPr>
+      <w:rPr>
+        <w:rFonts w:ascii="Courier New" w:hAnsi="Courier New" w:cs="Courier New" w:hint="default"/>
+      </w:rPr>
+    </w:lvl>
+    <w:lvl w:ilvl="8" w:tplc="04090005" w:tentative="1">
+      <w:start w:val="1"/>
+      <w:numFmt w:val="bullet"/>
+      <w:lvlText w:val=""/>
+      <w:lvlJc w:val="left"/>
+      <w:pPr>
+        <w:ind w:left="7200" w:hanging="360"/>
+      </w:pPr>
+      <w:rPr>
+        <w:rFonts w:ascii="Wingdings" w:hAnsi="Wingdings" w:hint="default"/>
+      </w:rPr>
+    </w:lvl>
+  </w:abstractNum>
+  <w:abstractNum w:abstractNumId="18" w15:restartNumberingAfterBreak="0">
     <w:nsid w:val="43AC5A4C"/>
     <w:multiLevelType w:val="multilevel"/>
     <w:tmpl w:val="B68EF546"/>
@@ -6365,7 +8571,7 @@
       </w:rPr>
     </w:lvl>
   </w:abstractNum>
-  <w:abstractNum w:abstractNumId="18" w15:restartNumberingAfterBreak="0">
+  <w:abstractNum w:abstractNumId="19" w15:restartNumberingAfterBreak="0">
     <w:nsid w:val="468D495F"/>
     <w:multiLevelType w:val="multilevel"/>
     <w:tmpl w:val="19C876C0"/>
@@ -6479,7 +8685,7 @@
       </w:pPr>
     </w:lvl>
   </w:abstractNum>
-  <w:abstractNum w:abstractNumId="19" w15:restartNumberingAfterBreak="0">
+  <w:abstractNum w:abstractNumId="20" w15:restartNumberingAfterBreak="0">
     <w:nsid w:val="46E46BAA"/>
     <w:multiLevelType w:val="multilevel"/>
     <w:tmpl w:val="044628F6"/>
@@ -6599,7 +8805,7 @@
       </w:pPr>
     </w:lvl>
   </w:abstractNum>
-  <w:abstractNum w:abstractNumId="20" w15:restartNumberingAfterBreak="0">
+  <w:abstractNum w:abstractNumId="21" w15:restartNumberingAfterBreak="0">
     <w:nsid w:val="48F22C90"/>
     <w:multiLevelType w:val="multilevel"/>
     <w:tmpl w:val="AC20F95E"/>
@@ -6713,7 +8919,7 @@
       </w:pPr>
     </w:lvl>
   </w:abstractNum>
-  <w:abstractNum w:abstractNumId="21" w15:restartNumberingAfterBreak="0">
+  <w:abstractNum w:abstractNumId="22" w15:restartNumberingAfterBreak="0">
     <w:nsid w:val="4A3763C1"/>
     <w:multiLevelType w:val="multilevel"/>
     <w:tmpl w:val="64B4BE12"/>
@@ -6862,7 +9068,7 @@
       </w:rPr>
     </w:lvl>
   </w:abstractNum>
-  <w:abstractNum w:abstractNumId="22" w15:restartNumberingAfterBreak="0">
+  <w:abstractNum w:abstractNumId="23" w15:restartNumberingAfterBreak="0">
     <w:nsid w:val="4A3C144E"/>
     <w:multiLevelType w:val="multilevel"/>
     <w:tmpl w:val="3F7276BA"/>
@@ -7011,7 +9217,7 @@
       </w:rPr>
     </w:lvl>
   </w:abstractNum>
-  <w:abstractNum w:abstractNumId="23" w15:restartNumberingAfterBreak="0">
+  <w:abstractNum w:abstractNumId="24" w15:restartNumberingAfterBreak="0">
     <w:nsid w:val="4A8C21B3"/>
     <w:multiLevelType w:val="hybridMultilevel"/>
     <w:tmpl w:val="38545C22"/>
@@ -7100,7 +9306,7 @@
       </w:pPr>
     </w:lvl>
   </w:abstractNum>
-  <w:abstractNum w:abstractNumId="24" w15:restartNumberingAfterBreak="0">
+  <w:abstractNum w:abstractNumId="25" w15:restartNumberingAfterBreak="0">
     <w:nsid w:val="4F6D5558"/>
     <w:multiLevelType w:val="multilevel"/>
     <w:tmpl w:val="046613C8"/>
@@ -7221,7 +9427,7 @@
       </w:rPr>
     </w:lvl>
   </w:abstractNum>
-  <w:abstractNum w:abstractNumId="25" w15:restartNumberingAfterBreak="0">
+  <w:abstractNum w:abstractNumId="26" w15:restartNumberingAfterBreak="0">
     <w:nsid w:val="573D04CA"/>
     <w:multiLevelType w:val="multilevel"/>
     <w:tmpl w:val="ED14B644"/>
@@ -7370,7 +9576,7 @@
       </w:rPr>
     </w:lvl>
   </w:abstractNum>
-  <w:abstractNum w:abstractNumId="26" w15:restartNumberingAfterBreak="0">
+  <w:abstractNum w:abstractNumId="27" w15:restartNumberingAfterBreak="0">
     <w:nsid w:val="580039E1"/>
     <w:multiLevelType w:val="multilevel"/>
     <w:tmpl w:val="6AE8D5BE"/>
@@ -7519,7 +9725,7 @@
       </w:rPr>
     </w:lvl>
   </w:abstractNum>
-  <w:abstractNum w:abstractNumId="27" w15:restartNumberingAfterBreak="0">
+  <w:abstractNum w:abstractNumId="28" w15:restartNumberingAfterBreak="0">
     <w:nsid w:val="5BDC4532"/>
     <w:multiLevelType w:val="hybridMultilevel"/>
     <w:tmpl w:val="B5D8C862"/>
@@ -7632,7 +9838,7 @@
       </w:rPr>
     </w:lvl>
   </w:abstractNum>
-  <w:abstractNum w:abstractNumId="28" w15:restartNumberingAfterBreak="0">
+  <w:abstractNum w:abstractNumId="29" w15:restartNumberingAfterBreak="0">
     <w:nsid w:val="5CBC5210"/>
     <w:multiLevelType w:val="multilevel"/>
     <w:tmpl w:val="DA76724A"/>
@@ -7745,7 +9951,7 @@
       </w:pPr>
     </w:lvl>
   </w:abstractNum>
-  <w:abstractNum w:abstractNumId="29" w15:restartNumberingAfterBreak="0">
+  <w:abstractNum w:abstractNumId="30" w15:restartNumberingAfterBreak="0">
     <w:nsid w:val="65857627"/>
     <w:multiLevelType w:val="multilevel"/>
     <w:tmpl w:val="0C7666E6"/>
@@ -7894,7 +10100,7 @@
       </w:rPr>
     </w:lvl>
   </w:abstractNum>
-  <w:abstractNum w:abstractNumId="30" w15:restartNumberingAfterBreak="0">
+  <w:abstractNum w:abstractNumId="31" w15:restartNumberingAfterBreak="0">
     <w:nsid w:val="685D7496"/>
     <w:multiLevelType w:val="hybridMultilevel"/>
     <w:tmpl w:val="D3B42082"/>
@@ -8007,7 +10213,7 @@
       </w:rPr>
     </w:lvl>
   </w:abstractNum>
-  <w:abstractNum w:abstractNumId="31" w15:restartNumberingAfterBreak="0">
+  <w:abstractNum w:abstractNumId="32" w15:restartNumberingAfterBreak="0">
     <w:nsid w:val="685E1AB3"/>
     <w:multiLevelType w:val="multilevel"/>
     <w:tmpl w:val="E86ABC62"/>
@@ -8120,7 +10326,7 @@
       </w:pPr>
     </w:lvl>
   </w:abstractNum>
-  <w:abstractNum w:abstractNumId="32" w15:restartNumberingAfterBreak="0">
+  <w:abstractNum w:abstractNumId="33" w15:restartNumberingAfterBreak="0">
     <w:nsid w:val="6E0D371B"/>
     <w:multiLevelType w:val="multilevel"/>
     <w:tmpl w:val="7E003574"/>
@@ -8269,7 +10475,7 @@
       </w:rPr>
     </w:lvl>
   </w:abstractNum>
-  <w:abstractNum w:abstractNumId="33" w15:restartNumberingAfterBreak="0">
+  <w:abstractNum w:abstractNumId="34" w15:restartNumberingAfterBreak="0">
     <w:nsid w:val="72F86AB9"/>
     <w:multiLevelType w:val="multilevel"/>
     <w:tmpl w:val="03E6CF82"/>
@@ -8418,7 +10624,7 @@
       </w:rPr>
     </w:lvl>
   </w:abstractNum>
-  <w:abstractNum w:abstractNumId="34" w15:restartNumberingAfterBreak="0">
+  <w:abstractNum w:abstractNumId="35" w15:restartNumberingAfterBreak="0">
     <w:nsid w:val="74831ACE"/>
     <w:multiLevelType w:val="multilevel"/>
     <w:tmpl w:val="277AF620"/>
@@ -8535,7 +10741,7 @@
       </w:pPr>
     </w:lvl>
   </w:abstractNum>
-  <w:abstractNum w:abstractNumId="35" w15:restartNumberingAfterBreak="0">
+  <w:abstractNum w:abstractNumId="36" w15:restartNumberingAfterBreak="0">
     <w:nsid w:val="79323C88"/>
     <w:multiLevelType w:val="hybridMultilevel"/>
     <w:tmpl w:val="F62C7F34"/>
@@ -8626,7 +10832,7 @@
       </w:pPr>
     </w:lvl>
   </w:abstractNum>
-  <w:abstractNum w:abstractNumId="36" w15:restartNumberingAfterBreak="0">
+  <w:abstractNum w:abstractNumId="37" w15:restartNumberingAfterBreak="0">
     <w:nsid w:val="79E63E40"/>
     <w:multiLevelType w:val="hybridMultilevel"/>
     <w:tmpl w:val="BD8C3FB0"/>
@@ -8740,16 +10946,16 @@
     </w:lvl>
   </w:abstractNum>
   <w:num w:numId="1" w16cid:durableId="626621331">
-    <w:abstractNumId w:val="30"/>
+    <w:abstractNumId w:val="31"/>
   </w:num>
   <w:num w:numId="2" w16cid:durableId="1939286807">
     <w:abstractNumId w:val="6"/>
   </w:num>
   <w:num w:numId="3" w16cid:durableId="614143463">
-    <w:abstractNumId w:val="18"/>
+    <w:abstractNumId w:val="19"/>
   </w:num>
   <w:num w:numId="4" w16cid:durableId="19360532">
-    <w:abstractNumId w:val="18"/>
+    <w:abstractNumId w:val="19"/>
     <w:lvlOverride w:ilvl="0">
       <w:startOverride w:val="1"/>
     </w:lvlOverride>
@@ -8779,25 +10985,25 @@
     </w:lvlOverride>
   </w:num>
   <w:num w:numId="5" w16cid:durableId="378818873">
+    <w:abstractNumId w:val="36"/>
+  </w:num>
+  <w:num w:numId="6" w16cid:durableId="584799792">
+    <w:abstractNumId w:val="21"/>
+  </w:num>
+  <w:num w:numId="7" w16cid:durableId="1467819650">
     <w:abstractNumId w:val="35"/>
   </w:num>
-  <w:num w:numId="6" w16cid:durableId="584799792">
+  <w:num w:numId="8" w16cid:durableId="524901302">
     <w:abstractNumId w:val="20"/>
   </w:num>
-  <w:num w:numId="7" w16cid:durableId="1467819650">
-    <w:abstractNumId w:val="34"/>
-  </w:num>
-  <w:num w:numId="8" w16cid:durableId="524901302">
-    <w:abstractNumId w:val="19"/>
-  </w:num>
   <w:num w:numId="9" w16cid:durableId="1501116308">
-    <w:abstractNumId w:val="23"/>
+    <w:abstractNumId w:val="24"/>
   </w:num>
   <w:num w:numId="10" w16cid:durableId="566259062">
-    <w:abstractNumId w:val="17"/>
+    <w:abstractNumId w:val="18"/>
   </w:num>
   <w:num w:numId="11" w16cid:durableId="1217811335">
-    <w:abstractNumId w:val="31"/>
+    <w:abstractNumId w:val="32"/>
   </w:num>
   <w:num w:numId="12" w16cid:durableId="665326468">
     <w:abstractNumId w:val="11"/>
@@ -8812,13 +11018,13 @@
     <w:abstractNumId w:val="5"/>
   </w:num>
   <w:num w:numId="16" w16cid:durableId="665477878">
-    <w:abstractNumId w:val="24"/>
+    <w:abstractNumId w:val="25"/>
   </w:num>
   <w:num w:numId="17" w16cid:durableId="36514562">
     <w:abstractNumId w:val="16"/>
   </w:num>
   <w:num w:numId="18" w16cid:durableId="804659332">
-    <w:abstractNumId w:val="33"/>
+    <w:abstractNumId w:val="34"/>
   </w:num>
   <w:num w:numId="19" w16cid:durableId="315914675">
     <w:abstractNumId w:val="10"/>
@@ -8827,31 +11033,31 @@
     <w:abstractNumId w:val="0"/>
   </w:num>
   <w:num w:numId="21" w16cid:durableId="1684550170">
-    <w:abstractNumId w:val="36"/>
+    <w:abstractNumId w:val="37"/>
   </w:num>
   <w:num w:numId="22" w16cid:durableId="898593348">
-    <w:abstractNumId w:val="21"/>
+    <w:abstractNumId w:val="22"/>
   </w:num>
   <w:num w:numId="23" w16cid:durableId="999118316">
-    <w:abstractNumId w:val="26"/>
+    <w:abstractNumId w:val="27"/>
   </w:num>
   <w:num w:numId="24" w16cid:durableId="1302417361">
-    <w:abstractNumId w:val="27"/>
+    <w:abstractNumId w:val="28"/>
   </w:num>
   <w:num w:numId="25" w16cid:durableId="2113285226">
     <w:abstractNumId w:val="8"/>
   </w:num>
   <w:num w:numId="26" w16cid:durableId="32191295">
-    <w:abstractNumId w:val="28"/>
+    <w:abstractNumId w:val="29"/>
   </w:num>
   <w:num w:numId="27" w16cid:durableId="1430931655">
     <w:abstractNumId w:val="12"/>
   </w:num>
   <w:num w:numId="28" w16cid:durableId="1989479333">
-    <w:abstractNumId w:val="25"/>
+    <w:abstractNumId w:val="26"/>
   </w:num>
   <w:num w:numId="29" w16cid:durableId="87891682">
-    <w:abstractNumId w:val="29"/>
+    <w:abstractNumId w:val="30"/>
   </w:num>
   <w:num w:numId="30" w16cid:durableId="832719784">
     <w:abstractNumId w:val="14"/>
@@ -8866,19 +11072,22 @@
     <w:abstractNumId w:val="15"/>
   </w:num>
   <w:num w:numId="34" w16cid:durableId="782073345">
-    <w:abstractNumId w:val="22"/>
+    <w:abstractNumId w:val="23"/>
   </w:num>
   <w:num w:numId="35" w16cid:durableId="512572977">
     <w:abstractNumId w:val="9"/>
   </w:num>
   <w:num w:numId="36" w16cid:durableId="91634454">
-    <w:abstractNumId w:val="32"/>
+    <w:abstractNumId w:val="33"/>
   </w:num>
   <w:num w:numId="37" w16cid:durableId="99490637">
     <w:abstractNumId w:val="2"/>
   </w:num>
   <w:num w:numId="38" w16cid:durableId="1093627745">
     <w:abstractNumId w:val="13"/>
+  </w:num>
+  <w:num w:numId="39" w16cid:durableId="860388822">
+    <w:abstractNumId w:val="17"/>
   </w:num>
 </w:numbering>
 </file>
@@ -9674,7 +11883,7 @@
     <w:autoRedefine/>
     <w:uiPriority w:val="39"/>
     <w:unhideWhenUsed/>
-    <w:rsid w:val="00E95AC6"/>
+    <w:rsid w:val="00494452"/>
     <w:pPr>
       <w:tabs>
         <w:tab w:val="left" w:pos="1200"/>
@@ -10132,6 +12341,83 @@
       <w:bCs/>
     </w:rPr>
   </w:style>
+  <w:style w:type="paragraph" w:styleId="HTMLPreformatted">
+    <w:name w:val="HTML Preformatted"/>
+    <w:basedOn w:val="Normal"/>
+    <w:link w:val="HTMLPreformattedChar"/>
+    <w:uiPriority w:val="99"/>
+    <w:semiHidden/>
+    <w:unhideWhenUsed/>
+    <w:rsid w:val="00BC5F0E"/>
+    <w:pPr>
+      <w:tabs>
+        <w:tab w:val="left" w:pos="916"/>
+        <w:tab w:val="left" w:pos="1832"/>
+        <w:tab w:val="left" w:pos="2748"/>
+        <w:tab w:val="left" w:pos="3664"/>
+        <w:tab w:val="left" w:pos="4580"/>
+        <w:tab w:val="left" w:pos="5496"/>
+        <w:tab w:val="left" w:pos="6412"/>
+        <w:tab w:val="left" w:pos="7328"/>
+        <w:tab w:val="left" w:pos="8244"/>
+        <w:tab w:val="left" w:pos="9160"/>
+        <w:tab w:val="left" w:pos="10076"/>
+        <w:tab w:val="left" w:pos="10992"/>
+        <w:tab w:val="left" w:pos="11908"/>
+        <w:tab w:val="left" w:pos="12824"/>
+        <w:tab w:val="left" w:pos="13740"/>
+        <w:tab w:val="left" w:pos="14656"/>
+      </w:tabs>
+      <w:spacing w:before="0" w:after="0" w:line="240" w:lineRule="auto"/>
+      <w:ind w:firstLine="0"/>
+      <w:jc w:val="left"/>
+    </w:pPr>
+    <w:rPr>
+      <w:rFonts w:ascii="Courier New" w:eastAsia="Times New Roman" w:hAnsi="Courier New" w:cs="Courier New"/>
+      <w:sz w:val="20"/>
+      <w:lang w:eastAsia="ja-JP"/>
+    </w:rPr>
+  </w:style>
+  <w:style w:type="character" w:customStyle="1" w:styleId="HTMLPreformattedChar">
+    <w:name w:val="HTML Preformatted Char"/>
+    <w:basedOn w:val="DefaultParagraphFont"/>
+    <w:link w:val="HTMLPreformatted"/>
+    <w:uiPriority w:val="99"/>
+    <w:semiHidden/>
+    <w:rsid w:val="00BC5F0E"/>
+    <w:rPr>
+      <w:rFonts w:ascii="Courier New" w:eastAsia="Times New Roman" w:hAnsi="Courier New" w:cs="Courier New"/>
+      <w:kern w:val="0"/>
+      <w:sz w:val="20"/>
+      <w:szCs w:val="20"/>
+      <w:lang w:eastAsia="ja-JP"/>
+      <w14:ligatures w14:val="none"/>
+    </w:rPr>
+  </w:style>
+  <w:style w:type="character" w:styleId="UnresolvedMention">
+    <w:name w:val="Unresolved Mention"/>
+    <w:basedOn w:val="DefaultParagraphFont"/>
+    <w:uiPriority w:val="99"/>
+    <w:semiHidden/>
+    <w:unhideWhenUsed/>
+    <w:rsid w:val="00494452"/>
+    <w:rPr>
+      <w:color w:val="605E5C"/>
+      <w:shd w:val="clear" w:color="auto" w:fill="E1DFDD"/>
+    </w:rPr>
+  </w:style>
+  <w:style w:type="character" w:styleId="FollowedHyperlink">
+    <w:name w:val="FollowedHyperlink"/>
+    <w:basedOn w:val="DefaultParagraphFont"/>
+    <w:uiPriority w:val="99"/>
+    <w:semiHidden/>
+    <w:unhideWhenUsed/>
+    <w:rsid w:val="00494452"/>
+    <w:rPr>
+      <w:color w:val="96607D" w:themeColor="followedHyperlink"/>
+      <w:u w:val="single"/>
+    </w:rPr>
+  </w:style>
 </w:styles>
 </file>
 

</xml_diff>